<commit_message>
added monthly & day of week rates, final project notes, tested tableau dashboard
</commit_message>
<xml_diff>
--- a/Final Project Notes.docx
+++ b/Final Project Notes.docx
@@ -132,21 +132,7 @@
         <w:rPr>
           <w:lang w:val="en-US"/>
         </w:rPr>
-        <w:t xml:space="preserve">What drive </w:t>
-      </w:r>
-      <w:proofErr w:type="spellStart"/>
-      <w:r>
-        <w:rPr>
-          <w:lang w:val="en-US"/>
-        </w:rPr>
-        <w:t>AirBNB</w:t>
-      </w:r>
-      <w:proofErr w:type="spellEnd"/>
-      <w:r>
-        <w:rPr>
-          <w:lang w:val="en-US"/>
-        </w:rPr>
-        <w:t xml:space="preserve"> prices?</w:t>
+        <w:t>What drive AirBNB prices?</w:t>
       </w:r>
     </w:p>
     <w:p>
@@ -310,16 +296,8 @@
         <w:rPr>
           <w:lang w:val="en-US"/>
         </w:rPr>
-        <w:t xml:space="preserve">Determines importance of </w:t>
-      </w:r>
-      <w:proofErr w:type="gramStart"/>
-      <w:r>
-        <w:rPr>
-          <w:lang w:val="en-US"/>
-        </w:rPr>
-        <w:t>column</w:t>
-      </w:r>
-      <w:proofErr w:type="gramEnd"/>
+        <w:t>Determines importance of column</w:t>
+      </w:r>
     </w:p>
     <w:p>
       <w:pPr>
@@ -328,6 +306,402 @@
           <w:ilvl w:val="0"/>
           <w:numId w:val="2"/>
         </w:numPr>
+        <w:rPr>
+          <w:lang w:val="en-US"/>
+        </w:rPr>
+      </w:pPr>
+      <w:r>
+        <w:rPr>
+          <w:lang w:val="en-US"/>
+        </w:rPr>
+        <w:t>KNN</w:t>
+      </w:r>
+    </w:p>
+    <w:p>
+      <w:pPr>
+        <w:pStyle w:val="ListParagraph"/>
+        <w:numPr>
+          <w:ilvl w:val="0"/>
+          <w:numId w:val="2"/>
+        </w:numPr>
+        <w:rPr>
+          <w:lang w:val="en-US"/>
+        </w:rPr>
+      </w:pPr>
+      <w:r>
+        <w:rPr>
+          <w:lang w:val="en-US"/>
+        </w:rPr>
+        <w:t>Regression</w:t>
+      </w:r>
+    </w:p>
+    <w:p>
+      <w:pPr>
+        <w:rPr>
+          <w:lang w:val="en-US"/>
+        </w:rPr>
+      </w:pPr>
+    </w:p>
+    <w:p>
+      <w:pPr>
+        <w:rPr>
+          <w:lang w:val="en-US"/>
+        </w:rPr>
+      </w:pPr>
+      <w:r>
+        <w:rPr>
+          <w:lang w:val="en-US"/>
+        </w:rPr>
+        <w:t>Web App – Tableau Public Outline</w:t>
+      </w:r>
+    </w:p>
+    <w:p>
+      <w:pPr>
+        <w:pStyle w:val="ListParagraph"/>
+        <w:numPr>
+          <w:ilvl w:val="0"/>
+          <w:numId w:val="4"/>
+        </w:numPr>
+        <w:rPr>
+          <w:lang w:val="en-US"/>
+        </w:rPr>
+      </w:pPr>
+      <w:r>
+        <w:rPr>
+          <w:lang w:val="en-US"/>
+        </w:rPr>
+        <w:t xml:space="preserve">Overview of NYC Airbnb </w:t>
+      </w:r>
+      <w:r>
+        <w:rPr>
+          <w:lang w:val="en-US"/>
+        </w:rPr>
+        <w:t>(provide filters for borough)</w:t>
+      </w:r>
+    </w:p>
+    <w:p>
+      <w:pPr>
+        <w:pStyle w:val="ListParagraph"/>
+        <w:numPr>
+          <w:ilvl w:val="0"/>
+          <w:numId w:val="8"/>
+        </w:numPr>
+        <w:rPr>
+          <w:lang w:val="en-US"/>
+        </w:rPr>
+      </w:pPr>
+      <w:r>
+        <w:rPr>
+          <w:lang w:val="en-US"/>
+        </w:rPr>
+        <w:t>Density Map</w:t>
+      </w:r>
+    </w:p>
+    <w:p>
+      <w:pPr>
+        <w:pStyle w:val="ListParagraph"/>
+        <w:numPr>
+          <w:ilvl w:val="0"/>
+          <w:numId w:val="8"/>
+        </w:numPr>
+        <w:rPr>
+          <w:lang w:val="en-US"/>
+        </w:rPr>
+      </w:pPr>
+      <w:r>
+        <w:rPr>
+          <w:lang w:val="en-US"/>
+        </w:rPr>
+        <w:t xml:space="preserve">Cards </w:t>
+      </w:r>
+    </w:p>
+    <w:p>
+      <w:pPr>
+        <w:pStyle w:val="ListParagraph"/>
+        <w:numPr>
+          <w:ilvl w:val="1"/>
+          <w:numId w:val="8"/>
+        </w:numPr>
+        <w:rPr>
+          <w:lang w:val="en-US"/>
+        </w:rPr>
+      </w:pPr>
+      <w:r>
+        <w:rPr>
+          <w:lang w:val="en-US"/>
+        </w:rPr>
+        <w:t>Total # Reviews</w:t>
+      </w:r>
+    </w:p>
+    <w:p>
+      <w:pPr>
+        <w:pStyle w:val="ListParagraph"/>
+        <w:numPr>
+          <w:ilvl w:val="1"/>
+          <w:numId w:val="8"/>
+        </w:numPr>
+        <w:rPr>
+          <w:lang w:val="en-US"/>
+        </w:rPr>
+      </w:pPr>
+      <w:r>
+        <w:rPr>
+          <w:lang w:val="en-US"/>
+        </w:rPr>
+        <w:t>Total # of Superhosts</w:t>
+      </w:r>
+    </w:p>
+    <w:p>
+      <w:pPr>
+        <w:pStyle w:val="ListParagraph"/>
+        <w:numPr>
+          <w:ilvl w:val="1"/>
+          <w:numId w:val="8"/>
+        </w:numPr>
+        <w:rPr>
+          <w:lang w:val="en-US"/>
+        </w:rPr>
+      </w:pPr>
+      <w:r>
+        <w:rPr>
+          <w:lang w:val="en-US"/>
+        </w:rPr>
+        <w:t>Average Review Score</w:t>
+      </w:r>
+    </w:p>
+    <w:p>
+      <w:pPr>
+        <w:pStyle w:val="ListParagraph"/>
+        <w:numPr>
+          <w:ilvl w:val="1"/>
+          <w:numId w:val="8"/>
+        </w:numPr>
+        <w:rPr>
+          <w:lang w:val="en-US"/>
+        </w:rPr>
+      </w:pPr>
+      <w:r>
+        <w:rPr>
+          <w:lang w:val="en-US"/>
+        </w:rPr>
+        <w:t>Total # of Neighbourhoods in Data</w:t>
+      </w:r>
+    </w:p>
+    <w:p>
+      <w:pPr>
+        <w:pStyle w:val="ListParagraph"/>
+        <w:numPr>
+          <w:ilvl w:val="1"/>
+          <w:numId w:val="8"/>
+        </w:numPr>
+        <w:rPr>
+          <w:lang w:val="en-US"/>
+        </w:rPr>
+      </w:pPr>
+      <w:r>
+        <w:rPr>
+          <w:lang w:val="en-US"/>
+        </w:rPr>
+        <w:t>Total # of Listings</w:t>
+      </w:r>
+    </w:p>
+    <w:p>
+      <w:pPr>
+        <w:pStyle w:val="ListParagraph"/>
+        <w:numPr>
+          <w:ilvl w:val="1"/>
+          <w:numId w:val="8"/>
+        </w:numPr>
+        <w:rPr>
+          <w:lang w:val="en-US"/>
+        </w:rPr>
+      </w:pPr>
+      <w:r>
+        <w:rPr>
+          <w:lang w:val="en-US"/>
+        </w:rPr>
+        <w:t>Average Rates (per night)</w:t>
+      </w:r>
+    </w:p>
+    <w:p>
+      <w:pPr>
+        <w:pStyle w:val="ListParagraph"/>
+        <w:numPr>
+          <w:ilvl w:val="0"/>
+          <w:numId w:val="5"/>
+        </w:numPr>
+        <w:rPr>
+          <w:lang w:val="en-US"/>
+        </w:rPr>
+      </w:pPr>
+      <w:r>
+        <w:rPr>
+          <w:lang w:val="en-US"/>
+        </w:rPr>
+        <w:t>Rates</w:t>
+      </w:r>
+    </w:p>
+    <w:p>
+      <w:pPr>
+        <w:pStyle w:val="ListParagraph"/>
+        <w:numPr>
+          <w:ilvl w:val="1"/>
+          <w:numId w:val="5"/>
+        </w:numPr>
+        <w:rPr>
+          <w:lang w:val="en-US"/>
+        </w:rPr>
+      </w:pPr>
+      <w:r>
+        <w:rPr>
+          <w:lang w:val="en-US"/>
+        </w:rPr>
+        <w:t>Yearly</w:t>
+      </w:r>
+    </w:p>
+    <w:p>
+      <w:pPr>
+        <w:pStyle w:val="ListParagraph"/>
+        <w:numPr>
+          <w:ilvl w:val="1"/>
+          <w:numId w:val="5"/>
+        </w:numPr>
+        <w:rPr>
+          <w:lang w:val="en-US"/>
+        </w:rPr>
+      </w:pPr>
+      <w:r>
+        <w:rPr>
+          <w:lang w:val="en-US"/>
+        </w:rPr>
+        <w:t>Monthly</w:t>
+      </w:r>
+    </w:p>
+    <w:p>
+      <w:pPr>
+        <w:pStyle w:val="ListParagraph"/>
+        <w:numPr>
+          <w:ilvl w:val="1"/>
+          <w:numId w:val="5"/>
+        </w:numPr>
+        <w:rPr>
+          <w:lang w:val="en-US"/>
+        </w:rPr>
+      </w:pPr>
+      <w:r>
+        <w:rPr>
+          <w:lang w:val="en-US"/>
+        </w:rPr>
+        <w:t>Day of Week</w:t>
+      </w:r>
+    </w:p>
+    <w:p>
+      <w:pPr>
+        <w:pStyle w:val="ListParagraph"/>
+        <w:numPr>
+          <w:ilvl w:val="0"/>
+          <w:numId w:val="5"/>
+        </w:numPr>
+        <w:rPr>
+          <w:lang w:val="en-US"/>
+        </w:rPr>
+      </w:pPr>
+      <w:r>
+        <w:rPr>
+          <w:lang w:val="en-US"/>
+        </w:rPr>
+        <w:t>Room Type</w:t>
+      </w:r>
+      <w:r>
+        <w:rPr>
+          <w:lang w:val="en-US"/>
+        </w:rPr>
+        <w:t xml:space="preserve"> (Tree Map)</w:t>
+      </w:r>
+    </w:p>
+    <w:p>
+      <w:pPr>
+        <w:pStyle w:val="ListParagraph"/>
+        <w:numPr>
+          <w:ilvl w:val="0"/>
+          <w:numId w:val="5"/>
+        </w:numPr>
+        <w:rPr>
+          <w:lang w:val="en-US"/>
+        </w:rPr>
+      </w:pPr>
+      <w:r>
+        <w:rPr>
+          <w:lang w:val="en-US"/>
+        </w:rPr>
+        <w:t>Top 10 Most Reviews</w:t>
+      </w:r>
+    </w:p>
+    <w:p>
+      <w:pPr>
+        <w:pStyle w:val="ListParagraph"/>
+        <w:numPr>
+          <w:ilvl w:val="0"/>
+          <w:numId w:val="5"/>
+        </w:numPr>
+        <w:rPr>
+          <w:lang w:val="en-US"/>
+        </w:rPr>
+      </w:pPr>
+      <w:r>
+        <w:rPr>
+          <w:lang w:val="en-US"/>
+        </w:rPr>
+        <w:lastRenderedPageBreak/>
+        <w:t>Top 10 Review Scores</w:t>
+      </w:r>
+    </w:p>
+    <w:p>
+      <w:pPr>
+        <w:pStyle w:val="ListParagraph"/>
+        <w:numPr>
+          <w:ilvl w:val="0"/>
+          <w:numId w:val="5"/>
+        </w:numPr>
+        <w:rPr>
+          <w:lang w:val="en-US"/>
+        </w:rPr>
+      </w:pPr>
+      <w:r>
+        <w:rPr>
+          <w:lang w:val="en-US"/>
+        </w:rPr>
+        <w:t>Top 5 Superhosts</w:t>
+      </w:r>
+    </w:p>
+    <w:p>
+      <w:pPr>
+        <w:pStyle w:val="ListParagraph"/>
+        <w:numPr>
+          <w:ilvl w:val="0"/>
+          <w:numId w:val="4"/>
+        </w:numPr>
+        <w:rPr>
+          <w:lang w:val="en-US"/>
+        </w:rPr>
+      </w:pPr>
+      <w:r>
+        <w:rPr>
+          <w:lang w:val="en-US"/>
+        </w:rPr>
+        <w:t>Models Analysis</w:t>
+      </w:r>
+    </w:p>
+    <w:p>
+      <w:pPr>
+        <w:ind w:left="1080"/>
+        <w:rPr>
+          <w:lang w:val="en-US"/>
+        </w:rPr>
+      </w:pPr>
+    </w:p>
+    <w:p>
+      <w:pPr>
         <w:rPr>
           <w:lang w:val="en-US"/>
         </w:rPr>
@@ -346,6 +720,431 @@
 <file path=word/numbering.xml><?xml version="1.0" encoding="utf-8"?>
 <w:numbering xmlns:wpc="http://schemas.microsoft.com/office/word/2010/wordprocessingCanvas" xmlns:cx="http://schemas.microsoft.com/office/drawing/2014/chartex" xmlns:cx1="http://schemas.microsoft.com/office/drawing/2015/9/8/chartex" xmlns:cx2="http://schemas.microsoft.com/office/drawing/2015/10/21/chartex" xmlns:cx3="http://schemas.microsoft.com/office/drawing/2016/5/9/chartex" xmlns:cx4="http://schemas.microsoft.com/office/drawing/2016/5/10/chartex" xmlns:cx5="http://schemas.microsoft.com/office/drawing/2016/5/11/chartex" xmlns:cx6="http://schemas.microsoft.com/office/drawing/2016/5/12/chartex" xmlns:cx7="http://schemas.microsoft.com/office/drawing/2016/5/13/chartex" xmlns:cx8="http://schemas.microsoft.com/office/drawing/2016/5/14/chartex" xmlns:mc="http://schemas.openxmlformats.org/markup-compatibility/2006" xmlns:aink="http://schemas.microsoft.com/office/drawing/2016/ink" xmlns:am3d="http://schemas.microsoft.com/office/drawing/2017/model3d" xmlns:o="urn:schemas-microsoft-com:office:office" xmlns:r="http://schemas.openxmlformats.org/officeDocument/2006/relationships" xmlns:m="http://schemas.openxmlformats.org/officeDocument/2006/math" xmlns:v="urn:schemas-microsoft-com:vml" xmlns:wp14="http://schemas.microsoft.com/office/word/2010/wordprocessingDrawing" xmlns:wp="http://schemas.openxmlformats.org/drawingml/2006/wordprocessingDrawing" xmlns:w10="urn:schemas-microsoft-com:office:word" xmlns:w="http://schemas.openxmlformats.org/wordprocessingml/2006/main" xmlns:w14="http://schemas.microsoft.com/office/word/2010/wordml" xmlns:w15="http://schemas.microsoft.com/office/word/2012/wordml" xmlns:w16cex="http://schemas.microsoft.com/office/word/2018/wordml/cex" xmlns:w16cid="http://schemas.microsoft.com/office/word/2016/wordml/cid" xmlns:w16="http://schemas.microsoft.com/office/word/2018/wordml" xmlns:w16se="http://schemas.microsoft.com/office/word/2015/wordml/symex" xmlns:wpg="http://schemas.microsoft.com/office/word/2010/wordprocessingGroup" xmlns:wpi="http://schemas.microsoft.com/office/word/2010/wordprocessingInk" xmlns:wne="http://schemas.microsoft.com/office/word/2006/wordml" xmlns:wps="http://schemas.microsoft.com/office/word/2010/wordprocessingShape" mc:Ignorable="w14 w15 w16se w16cid w16 w16cex wp14">
   <w:abstractNum w:abstractNumId="0" w15:restartNumberingAfterBreak="0">
+    <w:nsid w:val="04BF4E5D"/>
+    <w:multiLevelType w:val="hybridMultilevel"/>
+    <w:tmpl w:val="289C5758"/>
+    <w:lvl w:ilvl="0" w:tplc="10090001">
+      <w:start w:val="1"/>
+      <w:numFmt w:val="bullet"/>
+      <w:lvlText w:val=""/>
+      <w:lvlJc w:val="left"/>
+      <w:pPr>
+        <w:ind w:left="1440" w:hanging="360"/>
+      </w:pPr>
+      <w:rPr>
+        <w:rFonts w:ascii="Symbol" w:hAnsi="Symbol" w:hint="default"/>
+      </w:rPr>
+    </w:lvl>
+    <w:lvl w:ilvl="1" w:tplc="10090003" w:tentative="1">
+      <w:start w:val="1"/>
+      <w:numFmt w:val="bullet"/>
+      <w:lvlText w:val="o"/>
+      <w:lvlJc w:val="left"/>
+      <w:pPr>
+        <w:ind w:left="2160" w:hanging="360"/>
+      </w:pPr>
+      <w:rPr>
+        <w:rFonts w:ascii="Courier New" w:hAnsi="Courier New" w:cs="Courier New" w:hint="default"/>
+      </w:rPr>
+    </w:lvl>
+    <w:lvl w:ilvl="2" w:tplc="10090005" w:tentative="1">
+      <w:start w:val="1"/>
+      <w:numFmt w:val="bullet"/>
+      <w:lvlText w:val=""/>
+      <w:lvlJc w:val="left"/>
+      <w:pPr>
+        <w:ind w:left="2880" w:hanging="360"/>
+      </w:pPr>
+      <w:rPr>
+        <w:rFonts w:ascii="Wingdings" w:hAnsi="Wingdings" w:hint="default"/>
+      </w:rPr>
+    </w:lvl>
+    <w:lvl w:ilvl="3" w:tplc="10090001" w:tentative="1">
+      <w:start w:val="1"/>
+      <w:numFmt w:val="bullet"/>
+      <w:lvlText w:val=""/>
+      <w:lvlJc w:val="left"/>
+      <w:pPr>
+        <w:ind w:left="3600" w:hanging="360"/>
+      </w:pPr>
+      <w:rPr>
+        <w:rFonts w:ascii="Symbol" w:hAnsi="Symbol" w:hint="default"/>
+      </w:rPr>
+    </w:lvl>
+    <w:lvl w:ilvl="4" w:tplc="10090003" w:tentative="1">
+      <w:start w:val="1"/>
+      <w:numFmt w:val="bullet"/>
+      <w:lvlText w:val="o"/>
+      <w:lvlJc w:val="left"/>
+      <w:pPr>
+        <w:ind w:left="4320" w:hanging="360"/>
+      </w:pPr>
+      <w:rPr>
+        <w:rFonts w:ascii="Courier New" w:hAnsi="Courier New" w:cs="Courier New" w:hint="default"/>
+      </w:rPr>
+    </w:lvl>
+    <w:lvl w:ilvl="5" w:tplc="10090005" w:tentative="1">
+      <w:start w:val="1"/>
+      <w:numFmt w:val="bullet"/>
+      <w:lvlText w:val=""/>
+      <w:lvlJc w:val="left"/>
+      <w:pPr>
+        <w:ind w:left="5040" w:hanging="360"/>
+      </w:pPr>
+      <w:rPr>
+        <w:rFonts w:ascii="Wingdings" w:hAnsi="Wingdings" w:hint="default"/>
+      </w:rPr>
+    </w:lvl>
+    <w:lvl w:ilvl="6" w:tplc="10090001" w:tentative="1">
+      <w:start w:val="1"/>
+      <w:numFmt w:val="bullet"/>
+      <w:lvlText w:val=""/>
+      <w:lvlJc w:val="left"/>
+      <w:pPr>
+        <w:ind w:left="5760" w:hanging="360"/>
+      </w:pPr>
+      <w:rPr>
+        <w:rFonts w:ascii="Symbol" w:hAnsi="Symbol" w:hint="default"/>
+      </w:rPr>
+    </w:lvl>
+    <w:lvl w:ilvl="7" w:tplc="10090003" w:tentative="1">
+      <w:start w:val="1"/>
+      <w:numFmt w:val="bullet"/>
+      <w:lvlText w:val="o"/>
+      <w:lvlJc w:val="left"/>
+      <w:pPr>
+        <w:ind w:left="6480" w:hanging="360"/>
+      </w:pPr>
+      <w:rPr>
+        <w:rFonts w:ascii="Courier New" w:hAnsi="Courier New" w:cs="Courier New" w:hint="default"/>
+      </w:rPr>
+    </w:lvl>
+    <w:lvl w:ilvl="8" w:tplc="10090005" w:tentative="1">
+      <w:start w:val="1"/>
+      <w:numFmt w:val="bullet"/>
+      <w:lvlText w:val=""/>
+      <w:lvlJc w:val="left"/>
+      <w:pPr>
+        <w:ind w:left="7200" w:hanging="360"/>
+      </w:pPr>
+      <w:rPr>
+        <w:rFonts w:ascii="Wingdings" w:hAnsi="Wingdings" w:hint="default"/>
+      </w:rPr>
+    </w:lvl>
+  </w:abstractNum>
+  <w:abstractNum w:abstractNumId="1" w15:restartNumberingAfterBreak="0">
+    <w:nsid w:val="0B3115E9"/>
+    <w:multiLevelType w:val="hybridMultilevel"/>
+    <w:tmpl w:val="86DE8B1A"/>
+    <w:lvl w:ilvl="0" w:tplc="10090001">
+      <w:start w:val="1"/>
+      <w:numFmt w:val="bullet"/>
+      <w:lvlText w:val=""/>
+      <w:lvlJc w:val="left"/>
+      <w:pPr>
+        <w:ind w:left="1416" w:hanging="360"/>
+      </w:pPr>
+      <w:rPr>
+        <w:rFonts w:ascii="Symbol" w:hAnsi="Symbol" w:hint="default"/>
+      </w:rPr>
+    </w:lvl>
+    <w:lvl w:ilvl="1" w:tplc="10090003">
+      <w:start w:val="1"/>
+      <w:numFmt w:val="bullet"/>
+      <w:lvlText w:val="o"/>
+      <w:lvlJc w:val="left"/>
+      <w:pPr>
+        <w:ind w:left="2136" w:hanging="360"/>
+      </w:pPr>
+      <w:rPr>
+        <w:rFonts w:ascii="Courier New" w:hAnsi="Courier New" w:cs="Courier New" w:hint="default"/>
+      </w:rPr>
+    </w:lvl>
+    <w:lvl w:ilvl="2" w:tplc="10090005" w:tentative="1">
+      <w:start w:val="1"/>
+      <w:numFmt w:val="bullet"/>
+      <w:lvlText w:val=""/>
+      <w:lvlJc w:val="left"/>
+      <w:pPr>
+        <w:ind w:left="2856" w:hanging="360"/>
+      </w:pPr>
+      <w:rPr>
+        <w:rFonts w:ascii="Wingdings" w:hAnsi="Wingdings" w:hint="default"/>
+      </w:rPr>
+    </w:lvl>
+    <w:lvl w:ilvl="3" w:tplc="10090001" w:tentative="1">
+      <w:start w:val="1"/>
+      <w:numFmt w:val="bullet"/>
+      <w:lvlText w:val=""/>
+      <w:lvlJc w:val="left"/>
+      <w:pPr>
+        <w:ind w:left="3576" w:hanging="360"/>
+      </w:pPr>
+      <w:rPr>
+        <w:rFonts w:ascii="Symbol" w:hAnsi="Symbol" w:hint="default"/>
+      </w:rPr>
+    </w:lvl>
+    <w:lvl w:ilvl="4" w:tplc="10090003" w:tentative="1">
+      <w:start w:val="1"/>
+      <w:numFmt w:val="bullet"/>
+      <w:lvlText w:val="o"/>
+      <w:lvlJc w:val="left"/>
+      <w:pPr>
+        <w:ind w:left="4296" w:hanging="360"/>
+      </w:pPr>
+      <w:rPr>
+        <w:rFonts w:ascii="Courier New" w:hAnsi="Courier New" w:cs="Courier New" w:hint="default"/>
+      </w:rPr>
+    </w:lvl>
+    <w:lvl w:ilvl="5" w:tplc="10090005" w:tentative="1">
+      <w:start w:val="1"/>
+      <w:numFmt w:val="bullet"/>
+      <w:lvlText w:val=""/>
+      <w:lvlJc w:val="left"/>
+      <w:pPr>
+        <w:ind w:left="5016" w:hanging="360"/>
+      </w:pPr>
+      <w:rPr>
+        <w:rFonts w:ascii="Wingdings" w:hAnsi="Wingdings" w:hint="default"/>
+      </w:rPr>
+    </w:lvl>
+    <w:lvl w:ilvl="6" w:tplc="10090001" w:tentative="1">
+      <w:start w:val="1"/>
+      <w:numFmt w:val="bullet"/>
+      <w:lvlText w:val=""/>
+      <w:lvlJc w:val="left"/>
+      <w:pPr>
+        <w:ind w:left="5736" w:hanging="360"/>
+      </w:pPr>
+      <w:rPr>
+        <w:rFonts w:ascii="Symbol" w:hAnsi="Symbol" w:hint="default"/>
+      </w:rPr>
+    </w:lvl>
+    <w:lvl w:ilvl="7" w:tplc="10090003" w:tentative="1">
+      <w:start w:val="1"/>
+      <w:numFmt w:val="bullet"/>
+      <w:lvlText w:val="o"/>
+      <w:lvlJc w:val="left"/>
+      <w:pPr>
+        <w:ind w:left="6456" w:hanging="360"/>
+      </w:pPr>
+      <w:rPr>
+        <w:rFonts w:ascii="Courier New" w:hAnsi="Courier New" w:cs="Courier New" w:hint="default"/>
+      </w:rPr>
+    </w:lvl>
+    <w:lvl w:ilvl="8" w:tplc="10090005" w:tentative="1">
+      <w:start w:val="1"/>
+      <w:numFmt w:val="bullet"/>
+      <w:lvlText w:val=""/>
+      <w:lvlJc w:val="left"/>
+      <w:pPr>
+        <w:ind w:left="7176" w:hanging="360"/>
+      </w:pPr>
+      <w:rPr>
+        <w:rFonts w:ascii="Wingdings" w:hAnsi="Wingdings" w:hint="default"/>
+      </w:rPr>
+    </w:lvl>
+  </w:abstractNum>
+  <w:abstractNum w:abstractNumId="2" w15:restartNumberingAfterBreak="0">
+    <w:nsid w:val="0BE865F9"/>
+    <w:multiLevelType w:val="hybridMultilevel"/>
+    <w:tmpl w:val="DE3AE6B4"/>
+    <w:lvl w:ilvl="0" w:tplc="1009000F">
+      <w:start w:val="1"/>
+      <w:numFmt w:val="decimal"/>
+      <w:lvlText w:val="%1."/>
+      <w:lvlJc w:val="left"/>
+      <w:pPr>
+        <w:ind w:left="720" w:hanging="360"/>
+      </w:pPr>
+    </w:lvl>
+    <w:lvl w:ilvl="1" w:tplc="10090019">
+      <w:start w:val="1"/>
+      <w:numFmt w:val="lowerLetter"/>
+      <w:lvlText w:val="%2."/>
+      <w:lvlJc w:val="left"/>
+      <w:pPr>
+        <w:ind w:left="1440" w:hanging="360"/>
+      </w:pPr>
+    </w:lvl>
+    <w:lvl w:ilvl="2" w:tplc="1009001B" w:tentative="1">
+      <w:start w:val="1"/>
+      <w:numFmt w:val="lowerRoman"/>
+      <w:lvlText w:val="%3."/>
+      <w:lvlJc w:val="right"/>
+      <w:pPr>
+        <w:ind w:left="2160" w:hanging="180"/>
+      </w:pPr>
+    </w:lvl>
+    <w:lvl w:ilvl="3" w:tplc="1009000F" w:tentative="1">
+      <w:start w:val="1"/>
+      <w:numFmt w:val="decimal"/>
+      <w:lvlText w:val="%4."/>
+      <w:lvlJc w:val="left"/>
+      <w:pPr>
+        <w:ind w:left="2880" w:hanging="360"/>
+      </w:pPr>
+    </w:lvl>
+    <w:lvl w:ilvl="4" w:tplc="10090019" w:tentative="1">
+      <w:start w:val="1"/>
+      <w:numFmt w:val="lowerLetter"/>
+      <w:lvlText w:val="%5."/>
+      <w:lvlJc w:val="left"/>
+      <w:pPr>
+        <w:ind w:left="3600" w:hanging="360"/>
+      </w:pPr>
+    </w:lvl>
+    <w:lvl w:ilvl="5" w:tplc="1009001B" w:tentative="1">
+      <w:start w:val="1"/>
+      <w:numFmt w:val="lowerRoman"/>
+      <w:lvlText w:val="%6."/>
+      <w:lvlJc w:val="right"/>
+      <w:pPr>
+        <w:ind w:left="4320" w:hanging="180"/>
+      </w:pPr>
+    </w:lvl>
+    <w:lvl w:ilvl="6" w:tplc="1009000F" w:tentative="1">
+      <w:start w:val="1"/>
+      <w:numFmt w:val="decimal"/>
+      <w:lvlText w:val="%7."/>
+      <w:lvlJc w:val="left"/>
+      <w:pPr>
+        <w:ind w:left="5040" w:hanging="360"/>
+      </w:pPr>
+    </w:lvl>
+    <w:lvl w:ilvl="7" w:tplc="10090019" w:tentative="1">
+      <w:start w:val="1"/>
+      <w:numFmt w:val="lowerLetter"/>
+      <w:lvlText w:val="%8."/>
+      <w:lvlJc w:val="left"/>
+      <w:pPr>
+        <w:ind w:left="5760" w:hanging="360"/>
+      </w:pPr>
+    </w:lvl>
+    <w:lvl w:ilvl="8" w:tplc="1009001B" w:tentative="1">
+      <w:start w:val="1"/>
+      <w:numFmt w:val="lowerRoman"/>
+      <w:lvlText w:val="%9."/>
+      <w:lvlJc w:val="right"/>
+      <w:pPr>
+        <w:ind w:left="6480" w:hanging="180"/>
+      </w:pPr>
+    </w:lvl>
+  </w:abstractNum>
+  <w:abstractNum w:abstractNumId="3" w15:restartNumberingAfterBreak="0">
+    <w:nsid w:val="0F0C5FCF"/>
+    <w:multiLevelType w:val="hybridMultilevel"/>
+    <w:tmpl w:val="9C3C182E"/>
+    <w:lvl w:ilvl="0" w:tplc="10090001">
+      <w:start w:val="1"/>
+      <w:numFmt w:val="bullet"/>
+      <w:lvlText w:val=""/>
+      <w:lvlJc w:val="left"/>
+      <w:pPr>
+        <w:ind w:left="1440" w:hanging="360"/>
+      </w:pPr>
+      <w:rPr>
+        <w:rFonts w:ascii="Symbol" w:hAnsi="Symbol" w:hint="default"/>
+      </w:rPr>
+    </w:lvl>
+    <w:lvl w:ilvl="1" w:tplc="10090003">
+      <w:start w:val="1"/>
+      <w:numFmt w:val="bullet"/>
+      <w:lvlText w:val="o"/>
+      <w:lvlJc w:val="left"/>
+      <w:pPr>
+        <w:ind w:left="2160" w:hanging="360"/>
+      </w:pPr>
+      <w:rPr>
+        <w:rFonts w:ascii="Courier New" w:hAnsi="Courier New" w:cs="Courier New" w:hint="default"/>
+      </w:rPr>
+    </w:lvl>
+    <w:lvl w:ilvl="2" w:tplc="10090005" w:tentative="1">
+      <w:start w:val="1"/>
+      <w:numFmt w:val="bullet"/>
+      <w:lvlText w:val=""/>
+      <w:lvlJc w:val="left"/>
+      <w:pPr>
+        <w:ind w:left="2880" w:hanging="360"/>
+      </w:pPr>
+      <w:rPr>
+        <w:rFonts w:ascii="Wingdings" w:hAnsi="Wingdings" w:hint="default"/>
+      </w:rPr>
+    </w:lvl>
+    <w:lvl w:ilvl="3" w:tplc="10090001" w:tentative="1">
+      <w:start w:val="1"/>
+      <w:numFmt w:val="bullet"/>
+      <w:lvlText w:val=""/>
+      <w:lvlJc w:val="left"/>
+      <w:pPr>
+        <w:ind w:left="3600" w:hanging="360"/>
+      </w:pPr>
+      <w:rPr>
+        <w:rFonts w:ascii="Symbol" w:hAnsi="Symbol" w:hint="default"/>
+      </w:rPr>
+    </w:lvl>
+    <w:lvl w:ilvl="4" w:tplc="10090003" w:tentative="1">
+      <w:start w:val="1"/>
+      <w:numFmt w:val="bullet"/>
+      <w:lvlText w:val="o"/>
+      <w:lvlJc w:val="left"/>
+      <w:pPr>
+        <w:ind w:left="4320" w:hanging="360"/>
+      </w:pPr>
+      <w:rPr>
+        <w:rFonts w:ascii="Courier New" w:hAnsi="Courier New" w:cs="Courier New" w:hint="default"/>
+      </w:rPr>
+    </w:lvl>
+    <w:lvl w:ilvl="5" w:tplc="10090005" w:tentative="1">
+      <w:start w:val="1"/>
+      <w:numFmt w:val="bullet"/>
+      <w:lvlText w:val=""/>
+      <w:lvlJc w:val="left"/>
+      <w:pPr>
+        <w:ind w:left="5040" w:hanging="360"/>
+      </w:pPr>
+      <w:rPr>
+        <w:rFonts w:ascii="Wingdings" w:hAnsi="Wingdings" w:hint="default"/>
+      </w:rPr>
+    </w:lvl>
+    <w:lvl w:ilvl="6" w:tplc="10090001" w:tentative="1">
+      <w:start w:val="1"/>
+      <w:numFmt w:val="bullet"/>
+      <w:lvlText w:val=""/>
+      <w:lvlJc w:val="left"/>
+      <w:pPr>
+        <w:ind w:left="5760" w:hanging="360"/>
+      </w:pPr>
+      <w:rPr>
+        <w:rFonts w:ascii="Symbol" w:hAnsi="Symbol" w:hint="default"/>
+      </w:rPr>
+    </w:lvl>
+    <w:lvl w:ilvl="7" w:tplc="10090003" w:tentative="1">
+      <w:start w:val="1"/>
+      <w:numFmt w:val="bullet"/>
+      <w:lvlText w:val="o"/>
+      <w:lvlJc w:val="left"/>
+      <w:pPr>
+        <w:ind w:left="6480" w:hanging="360"/>
+      </w:pPr>
+      <w:rPr>
+        <w:rFonts w:ascii="Courier New" w:hAnsi="Courier New" w:cs="Courier New" w:hint="default"/>
+      </w:rPr>
+    </w:lvl>
+    <w:lvl w:ilvl="8" w:tplc="10090005" w:tentative="1">
+      <w:start w:val="1"/>
+      <w:numFmt w:val="bullet"/>
+      <w:lvlText w:val=""/>
+      <w:lvlJc w:val="left"/>
+      <w:pPr>
+        <w:ind w:left="7200" w:hanging="360"/>
+      </w:pPr>
+      <w:rPr>
+        <w:rFonts w:ascii="Wingdings" w:hAnsi="Wingdings" w:hint="default"/>
+      </w:rPr>
+    </w:lvl>
+  </w:abstractNum>
+  <w:abstractNum w:abstractNumId="4" w15:restartNumberingAfterBreak="0">
     <w:nsid w:val="114F311B"/>
     <w:multiLevelType w:val="hybridMultilevel"/>
     <w:tmpl w:val="439ABB6C"/>
@@ -458,7 +1257,120 @@
       </w:rPr>
     </w:lvl>
   </w:abstractNum>
-  <w:abstractNum w:abstractNumId="1" w15:restartNumberingAfterBreak="0">
+  <w:abstractNum w:abstractNumId="5" w15:restartNumberingAfterBreak="0">
+    <w:nsid w:val="3F030AAC"/>
+    <w:multiLevelType w:val="hybridMultilevel"/>
+    <w:tmpl w:val="12ACB390"/>
+    <w:lvl w:ilvl="0" w:tplc="10090001">
+      <w:start w:val="1"/>
+      <w:numFmt w:val="bullet"/>
+      <w:lvlText w:val=""/>
+      <w:lvlJc w:val="left"/>
+      <w:pPr>
+        <w:ind w:left="1440" w:hanging="360"/>
+      </w:pPr>
+      <w:rPr>
+        <w:rFonts w:ascii="Symbol" w:hAnsi="Symbol" w:hint="default"/>
+      </w:rPr>
+    </w:lvl>
+    <w:lvl w:ilvl="1" w:tplc="10090003">
+      <w:start w:val="1"/>
+      <w:numFmt w:val="bullet"/>
+      <w:lvlText w:val="o"/>
+      <w:lvlJc w:val="left"/>
+      <w:pPr>
+        <w:ind w:left="2160" w:hanging="360"/>
+      </w:pPr>
+      <w:rPr>
+        <w:rFonts w:ascii="Courier New" w:hAnsi="Courier New" w:cs="Courier New" w:hint="default"/>
+      </w:rPr>
+    </w:lvl>
+    <w:lvl w:ilvl="2" w:tplc="10090005" w:tentative="1">
+      <w:start w:val="1"/>
+      <w:numFmt w:val="bullet"/>
+      <w:lvlText w:val=""/>
+      <w:lvlJc w:val="left"/>
+      <w:pPr>
+        <w:ind w:left="2880" w:hanging="360"/>
+      </w:pPr>
+      <w:rPr>
+        <w:rFonts w:ascii="Wingdings" w:hAnsi="Wingdings" w:hint="default"/>
+      </w:rPr>
+    </w:lvl>
+    <w:lvl w:ilvl="3" w:tplc="10090001" w:tentative="1">
+      <w:start w:val="1"/>
+      <w:numFmt w:val="bullet"/>
+      <w:lvlText w:val=""/>
+      <w:lvlJc w:val="left"/>
+      <w:pPr>
+        <w:ind w:left="3600" w:hanging="360"/>
+      </w:pPr>
+      <w:rPr>
+        <w:rFonts w:ascii="Symbol" w:hAnsi="Symbol" w:hint="default"/>
+      </w:rPr>
+    </w:lvl>
+    <w:lvl w:ilvl="4" w:tplc="10090003" w:tentative="1">
+      <w:start w:val="1"/>
+      <w:numFmt w:val="bullet"/>
+      <w:lvlText w:val="o"/>
+      <w:lvlJc w:val="left"/>
+      <w:pPr>
+        <w:ind w:left="4320" w:hanging="360"/>
+      </w:pPr>
+      <w:rPr>
+        <w:rFonts w:ascii="Courier New" w:hAnsi="Courier New" w:cs="Courier New" w:hint="default"/>
+      </w:rPr>
+    </w:lvl>
+    <w:lvl w:ilvl="5" w:tplc="10090005" w:tentative="1">
+      <w:start w:val="1"/>
+      <w:numFmt w:val="bullet"/>
+      <w:lvlText w:val=""/>
+      <w:lvlJc w:val="left"/>
+      <w:pPr>
+        <w:ind w:left="5040" w:hanging="360"/>
+      </w:pPr>
+      <w:rPr>
+        <w:rFonts w:ascii="Wingdings" w:hAnsi="Wingdings" w:hint="default"/>
+      </w:rPr>
+    </w:lvl>
+    <w:lvl w:ilvl="6" w:tplc="10090001" w:tentative="1">
+      <w:start w:val="1"/>
+      <w:numFmt w:val="bullet"/>
+      <w:lvlText w:val=""/>
+      <w:lvlJc w:val="left"/>
+      <w:pPr>
+        <w:ind w:left="5760" w:hanging="360"/>
+      </w:pPr>
+      <w:rPr>
+        <w:rFonts w:ascii="Symbol" w:hAnsi="Symbol" w:hint="default"/>
+      </w:rPr>
+    </w:lvl>
+    <w:lvl w:ilvl="7" w:tplc="10090003" w:tentative="1">
+      <w:start w:val="1"/>
+      <w:numFmt w:val="bullet"/>
+      <w:lvlText w:val="o"/>
+      <w:lvlJc w:val="left"/>
+      <w:pPr>
+        <w:ind w:left="6480" w:hanging="360"/>
+      </w:pPr>
+      <w:rPr>
+        <w:rFonts w:ascii="Courier New" w:hAnsi="Courier New" w:cs="Courier New" w:hint="default"/>
+      </w:rPr>
+    </w:lvl>
+    <w:lvl w:ilvl="8" w:tplc="10090005" w:tentative="1">
+      <w:start w:val="1"/>
+      <w:numFmt w:val="bullet"/>
+      <w:lvlText w:val=""/>
+      <w:lvlJc w:val="left"/>
+      <w:pPr>
+        <w:ind w:left="7200" w:hanging="360"/>
+      </w:pPr>
+      <w:rPr>
+        <w:rFonts w:ascii="Wingdings" w:hAnsi="Wingdings" w:hint="default"/>
+      </w:rPr>
+    </w:lvl>
+  </w:abstractNum>
+  <w:abstractNum w:abstractNumId="6" w15:restartNumberingAfterBreak="0">
     <w:nsid w:val="5592090E"/>
     <w:multiLevelType w:val="hybridMultilevel"/>
     <w:tmpl w:val="03820D34"/>
@@ -571,7 +1483,7 @@
       </w:rPr>
     </w:lvl>
   </w:abstractNum>
-  <w:abstractNum w:abstractNumId="2" w15:restartNumberingAfterBreak="0">
+  <w:abstractNum w:abstractNumId="7" w15:restartNumberingAfterBreak="0">
     <w:nsid w:val="6AA05C0B"/>
     <w:multiLevelType w:val="hybridMultilevel"/>
     <w:tmpl w:val="C7825106"/>
@@ -685,13 +1597,28 @@
     </w:lvl>
   </w:abstractNum>
   <w:num w:numId="1">
+    <w:abstractNumId w:val="4"/>
+  </w:num>
+  <w:num w:numId="2">
+    <w:abstractNumId w:val="6"/>
+  </w:num>
+  <w:num w:numId="3">
+    <w:abstractNumId w:val="7"/>
+  </w:num>
+  <w:num w:numId="4">
+    <w:abstractNumId w:val="2"/>
+  </w:num>
+  <w:num w:numId="5">
+    <w:abstractNumId w:val="3"/>
+  </w:num>
+  <w:num w:numId="6">
     <w:abstractNumId w:val="0"/>
   </w:num>
-  <w:num w:numId="2">
+  <w:num w:numId="7">
     <w:abstractNumId w:val="1"/>
   </w:num>
-  <w:num w:numId="3">
-    <w:abstractNumId w:val="2"/>
+  <w:num w:numId="8">
+    <w:abstractNumId w:val="5"/>
   </w:num>
 </w:numbering>
 </file>
@@ -819,6 +1746,7 @@
     <w:lsdException w:name="HTML Sample" w:semiHidden="1" w:unhideWhenUsed="1"/>
     <w:lsdException w:name="HTML Typewriter" w:semiHidden="1" w:unhideWhenUsed="1"/>
     <w:lsdException w:name="HTML Variable" w:semiHidden="1" w:unhideWhenUsed="1"/>
+    <w:lsdException w:name="Normal Table" w:semiHidden="1" w:unhideWhenUsed="1"/>
     <w:lsdException w:name="annotation subject" w:semiHidden="1" w:unhideWhenUsed="1"/>
     <w:lsdException w:name="No List" w:semiHidden="1" w:unhideWhenUsed="1"/>
     <w:lsdException w:name="Outline List 1" w:semiHidden="1" w:unhideWhenUsed="1"/>
@@ -865,8 +1793,10 @@
     <w:lsdException w:name="Table Subtle 2" w:semiHidden="1" w:unhideWhenUsed="1"/>
     <w:lsdException w:name="Table Web 1" w:semiHidden="1" w:unhideWhenUsed="1"/>
     <w:lsdException w:name="Table Web 2" w:semiHidden="1" w:unhideWhenUsed="1"/>
+    <w:lsdException w:name="Table Web 3" w:semiHidden="1" w:unhideWhenUsed="1"/>
     <w:lsdException w:name="Balloon Text" w:semiHidden="1" w:unhideWhenUsed="1"/>
     <w:lsdException w:name="Table Grid" w:uiPriority="39"/>
+    <w:lsdException w:name="Table Theme" w:semiHidden="1" w:unhideWhenUsed="1"/>
     <w:lsdException w:name="Placeholder Text" w:semiHidden="1"/>
     <w:lsdException w:name="No Spacing" w:uiPriority="1" w:qFormat="1"/>
     <w:lsdException w:name="Light Shading" w:uiPriority="60"/>

</xml_diff>

<commit_message>
update project notes & tableau
</commit_message>
<xml_diff>
--- a/Final Project Notes.docx
+++ b/Final Project Notes.docx
@@ -45,15 +45,32 @@
     </w:p>
     <w:p>
       <w:pPr>
-        <w:pStyle w:val="ListParagraph"/>
-        <w:numPr>
-          <w:ilvl w:val="0"/>
-          <w:numId w:val="1"/>
-        </w:numPr>
-        <w:rPr>
-          <w:lang w:val="en-US"/>
-        </w:rPr>
-      </w:pPr>
+        <w:rPr>
+          <w:lang w:val="en-US"/>
+        </w:rPr>
+      </w:pPr>
+      <w:sdt>
+        <w:sdtPr>
+          <w:rPr>
+            <w:lang w:val="en-US"/>
+          </w:rPr>
+          <w:id w:val="108168087"/>
+          <w14:checkbox>
+            <w14:checked w14:val="1"/>
+            <w14:checkedState w14:val="2612" w14:font="MS Gothic"/>
+            <w14:uncheckedState w14:val="2610" w14:font="MS Gothic"/>
+          </w14:checkbox>
+        </w:sdtPr>
+        <w:sdtContent>
+          <w:r>
+            <w:rPr>
+              <w:rFonts w:ascii="MS Gothic" w:eastAsia="MS Gothic" w:hAnsi="MS Gothic" w:hint="eastAsia"/>
+              <w:lang w:val="en-US"/>
+            </w:rPr>
+            <w:t>☒</w:t>
+          </w:r>
+        </w:sdtContent>
+      </w:sdt>
       <w:r>
         <w:rPr>
           <w:lang w:val="en-US"/>
@@ -63,15 +80,32 @@
     </w:p>
     <w:p>
       <w:pPr>
-        <w:pStyle w:val="ListParagraph"/>
-        <w:numPr>
-          <w:ilvl w:val="0"/>
-          <w:numId w:val="1"/>
-        </w:numPr>
-        <w:rPr>
-          <w:lang w:val="en-US"/>
-        </w:rPr>
-      </w:pPr>
+        <w:rPr>
+          <w:lang w:val="en-US"/>
+        </w:rPr>
+      </w:pPr>
+      <w:sdt>
+        <w:sdtPr>
+          <w:rPr>
+            <w:lang w:val="en-US"/>
+          </w:rPr>
+          <w:id w:val="-2069094294"/>
+          <w14:checkbox>
+            <w14:checked w14:val="1"/>
+            <w14:checkedState w14:val="2612" w14:font="MS Gothic"/>
+            <w14:uncheckedState w14:val="2610" w14:font="MS Gothic"/>
+          </w14:checkbox>
+        </w:sdtPr>
+        <w:sdtContent>
+          <w:r>
+            <w:rPr>
+              <w:rFonts w:ascii="MS Gothic" w:eastAsia="MS Gothic" w:hAnsi="MS Gothic" w:hint="eastAsia"/>
+              <w:lang w:val="en-US"/>
+            </w:rPr>
+            <w:t>☒</w:t>
+          </w:r>
+        </w:sdtContent>
+      </w:sdt>
       <w:r>
         <w:rPr>
           <w:lang w:val="en-US"/>
@@ -81,15 +115,32 @@
     </w:p>
     <w:p>
       <w:pPr>
-        <w:pStyle w:val="ListParagraph"/>
-        <w:numPr>
-          <w:ilvl w:val="0"/>
-          <w:numId w:val="1"/>
-        </w:numPr>
-        <w:rPr>
-          <w:lang w:val="en-US"/>
-        </w:rPr>
-      </w:pPr>
+        <w:rPr>
+          <w:lang w:val="en-US"/>
+        </w:rPr>
+      </w:pPr>
+      <w:sdt>
+        <w:sdtPr>
+          <w:rPr>
+            <w:lang w:val="en-US"/>
+          </w:rPr>
+          <w:id w:val="-601188909"/>
+          <w14:checkbox>
+            <w14:checked w14:val="1"/>
+            <w14:checkedState w14:val="2612" w14:font="MS Gothic"/>
+            <w14:uncheckedState w14:val="2610" w14:font="MS Gothic"/>
+          </w14:checkbox>
+        </w:sdtPr>
+        <w:sdtContent>
+          <w:r>
+            <w:rPr>
+              <w:rFonts w:ascii="MS Gothic" w:eastAsia="MS Gothic" w:hAnsi="MS Gothic" w:hint="eastAsia"/>
+              <w:lang w:val="en-US"/>
+            </w:rPr>
+            <w:t>☒</w:t>
+          </w:r>
+        </w:sdtContent>
+      </w:sdt>
       <w:r>
         <w:rPr>
           <w:lang w:val="en-US"/>
@@ -99,148 +150,37 @@
     </w:p>
     <w:p>
       <w:pPr>
-        <w:pStyle w:val="ListParagraph"/>
-        <w:numPr>
-          <w:ilvl w:val="0"/>
-          <w:numId w:val="1"/>
-        </w:numPr>
-        <w:rPr>
-          <w:lang w:val="en-US"/>
-        </w:rPr>
-      </w:pPr>
+        <w:rPr>
+          <w:lang w:val="en-US"/>
+        </w:rPr>
+      </w:pPr>
+      <w:sdt>
+        <w:sdtPr>
+          <w:rPr>
+            <w:lang w:val="en-US"/>
+          </w:rPr>
+          <w:id w:val="904647992"/>
+          <w14:checkbox>
+            <w14:checked w14:val="1"/>
+            <w14:checkedState w14:val="2612" w14:font="MS Gothic"/>
+            <w14:uncheckedState w14:val="2610" w14:font="MS Gothic"/>
+          </w14:checkbox>
+        </w:sdtPr>
+        <w:sdtContent>
+          <w:r>
+            <w:rPr>
+              <w:rFonts w:ascii="MS Gothic" w:eastAsia="MS Gothic" w:hAnsi="MS Gothic" w:hint="eastAsia"/>
+              <w:lang w:val="en-US"/>
+            </w:rPr>
+            <w:t>☒</w:t>
+          </w:r>
+        </w:sdtContent>
+      </w:sdt>
       <w:r>
         <w:rPr>
           <w:lang w:val="en-US"/>
         </w:rPr>
         <w:t>Clean bathroom text to int</w:t>
-      </w:r>
-    </w:p>
-    <w:p>
-      <w:pPr>
-        <w:rPr>
-          <w:lang w:val="en-US"/>
-        </w:rPr>
-      </w:pPr>
-    </w:p>
-    <w:p>
-      <w:pPr>
-        <w:rPr>
-          <w:lang w:val="en-US"/>
-        </w:rPr>
-      </w:pPr>
-      <w:r>
-        <w:rPr>
-          <w:lang w:val="en-US"/>
-        </w:rPr>
-        <w:t>What drive AirBNB prices?</w:t>
-      </w:r>
-    </w:p>
-    <w:p>
-      <w:pPr>
-        <w:pStyle w:val="ListParagraph"/>
-        <w:numPr>
-          <w:ilvl w:val="0"/>
-          <w:numId w:val="3"/>
-        </w:numPr>
-        <w:rPr>
-          <w:lang w:val="en-US"/>
-        </w:rPr>
-      </w:pPr>
-      <w:r>
-        <w:rPr>
-          <w:lang w:val="en-US"/>
-        </w:rPr>
-        <w:t>Location</w:t>
-      </w:r>
-    </w:p>
-    <w:p>
-      <w:pPr>
-        <w:pStyle w:val="ListParagraph"/>
-        <w:numPr>
-          <w:ilvl w:val="0"/>
-          <w:numId w:val="3"/>
-        </w:numPr>
-        <w:rPr>
-          <w:lang w:val="en-US"/>
-        </w:rPr>
-      </w:pPr>
-      <w:r>
-        <w:rPr>
-          <w:lang w:val="en-US"/>
-        </w:rPr>
-        <w:t>Reviews</w:t>
-      </w:r>
-    </w:p>
-    <w:p>
-      <w:pPr>
-        <w:pStyle w:val="ListParagraph"/>
-        <w:numPr>
-          <w:ilvl w:val="0"/>
-          <w:numId w:val="3"/>
-        </w:numPr>
-        <w:rPr>
-          <w:lang w:val="en-US"/>
-        </w:rPr>
-      </w:pPr>
-      <w:r>
-        <w:rPr>
-          <w:lang w:val="en-US"/>
-        </w:rPr>
-        <w:t>Amenities</w:t>
-      </w:r>
-    </w:p>
-    <w:p>
-      <w:pPr>
-        <w:pStyle w:val="ListParagraph"/>
-        <w:numPr>
-          <w:ilvl w:val="0"/>
-          <w:numId w:val="3"/>
-        </w:numPr>
-        <w:rPr>
-          <w:lang w:val="en-US"/>
-        </w:rPr>
-      </w:pPr>
-      <w:r>
-        <w:rPr>
-          <w:lang w:val="en-US"/>
-        </w:rPr>
-        <w:t>Time of Year (Month, Year, Events, Public Holiday)</w:t>
-      </w:r>
-    </w:p>
-    <w:p>
-      <w:pPr>
-        <w:pStyle w:val="ListParagraph"/>
-        <w:numPr>
-          <w:ilvl w:val="0"/>
-          <w:numId w:val="3"/>
-        </w:numPr>
-        <w:rPr>
-          <w:lang w:val="en-US"/>
-        </w:rPr>
-      </w:pPr>
-      <w:r>
-        <w:rPr>
-          <w:lang w:val="en-US"/>
-        </w:rPr>
-        <w:t>Room Type</w:t>
-      </w:r>
-    </w:p>
-    <w:p>
-      <w:pPr>
-        <w:pStyle w:val="ListParagraph"/>
-        <w:numPr>
-          <w:ilvl w:val="0"/>
-          <w:numId w:val="3"/>
-        </w:numPr>
-        <w:rPr>
-          <w:lang w:val="en-US"/>
-        </w:rPr>
-      </w:pPr>
-      <w:r>
-        <w:rPr>
-          <w:lang w:val="en-US"/>
-        </w:rPr>
-        <w:t>Accommodates</w:t>
       </w:r>
     </w:p>
     <w:p>
@@ -285,24 +225,6 @@
       <w:pPr>
         <w:pStyle w:val="ListParagraph"/>
         <w:numPr>
-          <w:ilvl w:val="1"/>
-          <w:numId w:val="2"/>
-        </w:numPr>
-        <w:rPr>
-          <w:lang w:val="en-US"/>
-        </w:rPr>
-      </w:pPr>
-      <w:r>
-        <w:rPr>
-          <w:lang w:val="en-US"/>
-        </w:rPr>
-        <w:t>Determines importance of column</w:t>
-      </w:r>
-    </w:p>
-    <w:p>
-      <w:pPr>
-        <w:pStyle w:val="ListParagraph"/>
-        <w:numPr>
           <w:ilvl w:val="0"/>
           <w:numId w:val="2"/>
         </w:numPr>
@@ -332,8 +254,15 @@
         <w:rPr>
           <w:lang w:val="en-US"/>
         </w:rPr>
-        <w:t>Regression</w:t>
-      </w:r>
+        <w:t>FB Prophet</w:t>
+      </w:r>
+    </w:p>
+    <w:p>
+      <w:pPr>
+        <w:rPr>
+          <w:lang w:val="en-US"/>
+        </w:rPr>
+      </w:pPr>
     </w:p>
     <w:p>
       <w:pPr>
@@ -448,8 +377,16 @@
         <w:rPr>
           <w:lang w:val="en-US"/>
         </w:rPr>
-        <w:t>Total # of Superhosts</w:t>
-      </w:r>
+        <w:t xml:space="preserve">Total # of </w:t>
+      </w:r>
+      <w:proofErr w:type="spellStart"/>
+      <w:r>
+        <w:rPr>
+          <w:lang w:val="en-US"/>
+        </w:rPr>
+        <w:t>Superhosts</w:t>
+      </w:r>
+      <w:proofErr w:type="spellEnd"/>
     </w:p>
     <w:p>
       <w:pPr>
@@ -484,7 +421,21 @@
         <w:rPr>
           <w:lang w:val="en-US"/>
         </w:rPr>
-        <w:t>Total # of Neighbourhoods in Data</w:t>
+        <w:t xml:space="preserve">Total # of </w:t>
+      </w:r>
+      <w:proofErr w:type="spellStart"/>
+      <w:r>
+        <w:rPr>
+          <w:lang w:val="en-US"/>
+        </w:rPr>
+        <w:t>Neighbourhoods</w:t>
+      </w:r>
+      <w:proofErr w:type="spellEnd"/>
+      <w:r>
+        <w:rPr>
+          <w:lang w:val="en-US"/>
+        </w:rPr>
+        <w:t xml:space="preserve"> in Data</w:t>
       </w:r>
     </w:p>
     <w:p>
@@ -652,7 +603,6 @@
         <w:rPr>
           <w:lang w:val="en-US"/>
         </w:rPr>
-        <w:lastRenderedPageBreak/>
         <w:t>Top 10 Review Scores</w:t>
       </w:r>
     </w:p>
@@ -671,8 +621,28 @@
         <w:rPr>
           <w:lang w:val="en-US"/>
         </w:rPr>
-        <w:t>Top 5 Superhosts</w:t>
-      </w:r>
+        <w:t xml:space="preserve">Top 5 </w:t>
+      </w:r>
+      <w:proofErr w:type="spellStart"/>
+      <w:r>
+        <w:rPr>
+          <w:lang w:val="en-US"/>
+        </w:rPr>
+        <w:t>Superhosts</w:t>
+      </w:r>
+      <w:proofErr w:type="spellEnd"/>
+    </w:p>
+    <w:p>
+      <w:pPr>
+        <w:pStyle w:val="ListParagraph"/>
+        <w:numPr>
+          <w:ilvl w:val="0"/>
+          <w:numId w:val="5"/>
+        </w:numPr>
+        <w:rPr>
+          <w:lang w:val="en-US"/>
+        </w:rPr>
+      </w:pPr>
     </w:p>
     <w:p>
       <w:pPr>
@@ -694,7 +664,197 @@
     </w:p>
     <w:p>
       <w:pPr>
-        <w:ind w:left="1080"/>
+        <w:pStyle w:val="ListParagraph"/>
+        <w:numPr>
+          <w:ilvl w:val="1"/>
+          <w:numId w:val="4"/>
+        </w:numPr>
+        <w:rPr>
+          <w:lang w:val="en-US"/>
+        </w:rPr>
+      </w:pPr>
+      <w:r>
+        <w:rPr>
+          <w:lang w:val="en-US"/>
+        </w:rPr>
+        <w:t>Random Forest</w:t>
+      </w:r>
+    </w:p>
+    <w:p>
+      <w:pPr>
+        <w:pStyle w:val="ListParagraph"/>
+        <w:numPr>
+          <w:ilvl w:val="2"/>
+          <w:numId w:val="4"/>
+        </w:numPr>
+        <w:rPr>
+          <w:lang w:val="en-US"/>
+        </w:rPr>
+      </w:pPr>
+      <w:r>
+        <w:rPr>
+          <w:lang w:val="en-US"/>
+        </w:rPr>
+        <w:t>Correlation of Features</w:t>
+      </w:r>
+    </w:p>
+    <w:p>
+      <w:pPr>
+        <w:pStyle w:val="ListParagraph"/>
+        <w:numPr>
+          <w:ilvl w:val="2"/>
+          <w:numId w:val="4"/>
+        </w:numPr>
+        <w:rPr>
+          <w:lang w:val="en-US"/>
+        </w:rPr>
+      </w:pPr>
+      <w:r>
+        <w:rPr>
+          <w:lang w:val="en-US"/>
+        </w:rPr>
+        <w:t>Features Importance (Pie or Bubble)</w:t>
+      </w:r>
+    </w:p>
+    <w:p>
+      <w:pPr>
+        <w:pStyle w:val="ListParagraph"/>
+        <w:numPr>
+          <w:ilvl w:val="2"/>
+          <w:numId w:val="4"/>
+        </w:numPr>
+        <w:rPr>
+          <w:lang w:val="en-US"/>
+        </w:rPr>
+      </w:pPr>
+      <w:r>
+        <w:rPr>
+          <w:lang w:val="en-US"/>
+        </w:rPr>
+        <w:t>Accuracy Results</w:t>
+      </w:r>
+    </w:p>
+    <w:p>
+      <w:pPr>
+        <w:pStyle w:val="ListParagraph"/>
+        <w:numPr>
+          <w:ilvl w:val="1"/>
+          <w:numId w:val="4"/>
+        </w:numPr>
+        <w:rPr>
+          <w:lang w:val="en-US"/>
+        </w:rPr>
+      </w:pPr>
+      <w:r>
+        <w:rPr>
+          <w:lang w:val="en-US"/>
+        </w:rPr>
+        <w:lastRenderedPageBreak/>
+        <w:t>KNN</w:t>
+      </w:r>
+    </w:p>
+    <w:p>
+      <w:pPr>
+        <w:pStyle w:val="ListParagraph"/>
+        <w:numPr>
+          <w:ilvl w:val="2"/>
+          <w:numId w:val="4"/>
+        </w:numPr>
+        <w:rPr>
+          <w:lang w:val="en-US"/>
+        </w:rPr>
+      </w:pPr>
+      <w:r>
+        <w:rPr>
+          <w:lang w:val="en-US"/>
+        </w:rPr>
+        <w:t xml:space="preserve"># of Listings per </w:t>
+      </w:r>
+      <w:proofErr w:type="spellStart"/>
+      <w:r>
+        <w:rPr>
+          <w:lang w:val="en-US"/>
+        </w:rPr>
+        <w:t>Neighbourhood</w:t>
+      </w:r>
+      <w:proofErr w:type="spellEnd"/>
+    </w:p>
+    <w:p>
+      <w:pPr>
+        <w:pStyle w:val="ListParagraph"/>
+        <w:numPr>
+          <w:ilvl w:val="2"/>
+          <w:numId w:val="4"/>
+        </w:numPr>
+        <w:rPr>
+          <w:lang w:val="en-US"/>
+        </w:rPr>
+      </w:pPr>
+      <w:r>
+        <w:rPr>
+          <w:lang w:val="en-US"/>
+        </w:rPr>
+        <w:t>Accuracy Results</w:t>
+      </w:r>
+    </w:p>
+    <w:p>
+      <w:pPr>
+        <w:pStyle w:val="ListParagraph"/>
+        <w:numPr>
+          <w:ilvl w:val="1"/>
+          <w:numId w:val="4"/>
+        </w:numPr>
+        <w:rPr>
+          <w:lang w:val="en-US"/>
+        </w:rPr>
+      </w:pPr>
+      <w:r>
+        <w:rPr>
+          <w:lang w:val="en-US"/>
+        </w:rPr>
+        <w:t>FB Prophet</w:t>
+      </w:r>
+    </w:p>
+    <w:p>
+      <w:pPr>
+        <w:pStyle w:val="ListParagraph"/>
+        <w:numPr>
+          <w:ilvl w:val="2"/>
+          <w:numId w:val="4"/>
+        </w:numPr>
+        <w:rPr>
+          <w:lang w:val="en-US"/>
+        </w:rPr>
+      </w:pPr>
+      <w:r>
+        <w:rPr>
+          <w:lang w:val="en-US"/>
+        </w:rPr>
+        <w:t>Previous Price Trends</w:t>
+      </w:r>
+    </w:p>
+    <w:p>
+      <w:pPr>
+        <w:pStyle w:val="ListParagraph"/>
+        <w:numPr>
+          <w:ilvl w:val="2"/>
+          <w:numId w:val="4"/>
+        </w:numPr>
+        <w:rPr>
+          <w:lang w:val="en-US"/>
+        </w:rPr>
+      </w:pPr>
+      <w:r>
+        <w:rPr>
+          <w:lang w:val="en-US"/>
+        </w:rPr>
+        <w:t>Current Price Trends</w:t>
+      </w:r>
+    </w:p>
+    <w:p>
+      <w:pPr>
+        <w:pStyle w:val="ListParagraph"/>
+        <w:ind w:left="2160"/>
         <w:rPr>
           <w:lang w:val="en-US"/>
         </w:rPr>
@@ -948,7 +1108,7 @@
   <w:abstractNum w:abstractNumId="2" w15:restartNumberingAfterBreak="0">
     <w:nsid w:val="0BE865F9"/>
     <w:multiLevelType w:val="hybridMultilevel"/>
-    <w:tmpl w:val="DE3AE6B4"/>
+    <w:tmpl w:val="8ECA7C6C"/>
     <w:lvl w:ilvl="0" w:tplc="1009000F">
       <w:start w:val="1"/>
       <w:numFmt w:val="decimal"/>
@@ -967,14 +1127,17 @@
         <w:ind w:left="1440" w:hanging="360"/>
       </w:pPr>
     </w:lvl>
-    <w:lvl w:ilvl="2" w:tplc="1009001B" w:tentative="1">
-      <w:start w:val="1"/>
-      <w:numFmt w:val="lowerRoman"/>
-      <w:lvlText w:val="%3."/>
-      <w:lvlJc w:val="right"/>
+    <w:lvl w:ilvl="2" w:tplc="10090001">
+      <w:start w:val="1"/>
+      <w:numFmt w:val="bullet"/>
+      <w:lvlText w:val=""/>
+      <w:lvlJc w:val="left"/>
       <w:pPr>
         <w:ind w:left="2160" w:hanging="180"/>
       </w:pPr>
+      <w:rPr>
+        <w:rFonts w:ascii="Symbol" w:hAnsi="Symbol" w:hint="default"/>
+      </w:rPr>
     </w:lvl>
     <w:lvl w:ilvl="3" w:tplc="1009000F" w:tentative="1">
       <w:start w:val="1"/>

</xml_diff>

<commit_message>
added notes & did random forest model
</commit_message>
<xml_diff>
--- a/Final Project Notes.docx
+++ b/Final Project Notes.docx
@@ -41,6 +41,19 @@
           <w:lang w:val="en-US"/>
         </w:rPr>
         <w:t>Database</w:t>
+      </w:r>
+    </w:p>
+    <w:p>
+      <w:pPr>
+        <w:rPr>
+          <w:lang w:val="en-US"/>
+        </w:rPr>
+      </w:pPr>
+      <w:r>
+        <w:rPr>
+          <w:lang w:val="en-US"/>
+        </w:rPr>
+        <w:t>Transform/Clean</w:t>
       </w:r>
     </w:p>
     <w:p>
@@ -61,6 +74,7 @@
             <w14:uncheckedState w14:val="2610" w14:font="MS Gothic"/>
           </w14:checkbox>
         </w:sdtPr>
+        <w:sdtEndPr/>
         <w:sdtContent>
           <w:r>
             <w:rPr>
@@ -96,6 +110,7 @@
             <w14:uncheckedState w14:val="2610" w14:font="MS Gothic"/>
           </w14:checkbox>
         </w:sdtPr>
+        <w:sdtEndPr/>
         <w:sdtContent>
           <w:r>
             <w:rPr>
@@ -131,6 +146,7 @@
             <w14:uncheckedState w14:val="2610" w14:font="MS Gothic"/>
           </w14:checkbox>
         </w:sdtPr>
+        <w:sdtEndPr/>
         <w:sdtContent>
           <w:r>
             <w:rPr>
@@ -166,6 +182,7 @@
             <w14:uncheckedState w14:val="2610" w14:font="MS Gothic"/>
           </w14:checkbox>
         </w:sdtPr>
+        <w:sdtEndPr/>
         <w:sdtContent>
           <w:r>
             <w:rPr>
@@ -377,16 +394,8 @@
         <w:rPr>
           <w:lang w:val="en-US"/>
         </w:rPr>
-        <w:t xml:space="preserve">Total # of </w:t>
-      </w:r>
-      <w:proofErr w:type="spellStart"/>
-      <w:r>
-        <w:rPr>
-          <w:lang w:val="en-US"/>
-        </w:rPr>
-        <w:t>Superhosts</w:t>
-      </w:r>
-      <w:proofErr w:type="spellEnd"/>
+        <w:t>Total # of Superhosts</w:t>
+      </w:r>
     </w:p>
     <w:p>
       <w:pPr>
@@ -421,21 +430,7 @@
         <w:rPr>
           <w:lang w:val="en-US"/>
         </w:rPr>
-        <w:t xml:space="preserve">Total # of </w:t>
-      </w:r>
-      <w:proofErr w:type="spellStart"/>
-      <w:r>
-        <w:rPr>
-          <w:lang w:val="en-US"/>
-        </w:rPr>
-        <w:t>Neighbourhoods</w:t>
-      </w:r>
-      <w:proofErr w:type="spellEnd"/>
-      <w:r>
-        <w:rPr>
-          <w:lang w:val="en-US"/>
-        </w:rPr>
-        <w:t xml:space="preserve"> in Data</w:t>
+        <w:t>Total # of Neighbourhoods in Data</w:t>
       </w:r>
     </w:p>
     <w:p>
@@ -621,16 +616,8 @@
         <w:rPr>
           <w:lang w:val="en-US"/>
         </w:rPr>
-        <w:t xml:space="preserve">Top 5 </w:t>
-      </w:r>
-      <w:proofErr w:type="spellStart"/>
-      <w:r>
-        <w:rPr>
-          <w:lang w:val="en-US"/>
-        </w:rPr>
-        <w:t>Superhosts</w:t>
-      </w:r>
-      <w:proofErr w:type="spellEnd"/>
+        <w:t>Top 5 Superhosts</w:t>
+      </w:r>
     </w:p>
     <w:p>
       <w:pPr>
@@ -713,6 +700,7 @@
         <w:rPr>
           <w:lang w:val="en-US"/>
         </w:rPr>
+        <w:lastRenderedPageBreak/>
         <w:t>Features Importance (Pie or Bubble)</w:t>
       </w:r>
     </w:p>
@@ -749,7 +737,6 @@
         <w:rPr>
           <w:lang w:val="en-US"/>
         </w:rPr>
-        <w:lastRenderedPageBreak/>
         <w:t>KNN</w:t>
       </w:r>
     </w:p>
@@ -768,16 +755,8 @@
         <w:rPr>
           <w:lang w:val="en-US"/>
         </w:rPr>
-        <w:t xml:space="preserve"># of Listings per </w:t>
-      </w:r>
-      <w:proofErr w:type="spellStart"/>
-      <w:r>
-        <w:rPr>
-          <w:lang w:val="en-US"/>
-        </w:rPr>
-        <w:t>Neighbourhood</w:t>
-      </w:r>
-      <w:proofErr w:type="spellEnd"/>
+        <w:t># of Listings per Neighbourhood</w:t>
+      </w:r>
     </w:p>
     <w:p>
       <w:pPr>
@@ -866,6 +845,12 @@
           <w:lang w:val="en-US"/>
         </w:rPr>
       </w:pPr>
+      <w:r>
+        <w:rPr>
+          <w:lang w:val="en-US"/>
+        </w:rPr>
+        <w:t>Difficulties/Challenges</w:t>
+      </w:r>
     </w:p>
     <w:sectPr>
       <w:pgSz w:w="12240" w:h="15840"/>

</xml_diff>

<commit_message>
add random forest model results
</commit_message>
<xml_diff>
--- a/Final Project Notes.docx
+++ b/Final Project Notes.docx
@@ -40,7 +40,7 @@
         <w:rPr>
           <w:lang w:val="en-US"/>
         </w:rPr>
-        <w:t>Database</w:t>
+        <w:t>Checklist to do</w:t>
       </w:r>
     </w:p>
     <w:p>
@@ -773,6 +773,24 @@
         <w:rPr>
           <w:lang w:val="en-US"/>
         </w:rPr>
+        <w:t>Prices in that neighbourhood</w:t>
+      </w:r>
+    </w:p>
+    <w:p>
+      <w:pPr>
+        <w:pStyle w:val="ListParagraph"/>
+        <w:numPr>
+          <w:ilvl w:val="2"/>
+          <w:numId w:val="4"/>
+        </w:numPr>
+        <w:rPr>
+          <w:lang w:val="en-US"/>
+        </w:rPr>
+      </w:pPr>
+      <w:r>
+        <w:rPr>
+          <w:lang w:val="en-US"/>
+        </w:rPr>
         <w:t>Accuracy Results</w:t>
       </w:r>
     </w:p>
@@ -832,6 +850,140 @@
     </w:p>
     <w:p>
       <w:pPr>
+        <w:rPr>
+          <w:lang w:val="en-US"/>
+        </w:rPr>
+      </w:pPr>
+      <w:r>
+        <w:rPr>
+          <w:lang w:val="en-US"/>
+        </w:rPr>
+        <w:t>Database Changes</w:t>
+      </w:r>
+    </w:p>
+    <w:p>
+      <w:pPr>
+        <w:pStyle w:val="ListParagraph"/>
+        <w:numPr>
+          <w:ilvl w:val="0"/>
+          <w:numId w:val="11"/>
+        </w:numPr>
+        <w:rPr>
+          <w:lang w:val="en-US"/>
+        </w:rPr>
+      </w:pPr>
+      <w:r>
+        <w:rPr>
+          <w:lang w:val="en-US"/>
+        </w:rPr>
+        <w:t>Added tables for monthly and day of week rates to get a better overview of how to price Airbnb listings (used calendar CSV)</w:t>
+      </w:r>
+    </w:p>
+    <w:p>
+      <w:pPr>
+        <w:rPr>
+          <w:lang w:val="en-US"/>
+        </w:rPr>
+      </w:pPr>
+      <w:r>
+        <w:rPr>
+          <w:lang w:val="en-US"/>
+        </w:rPr>
+        <w:t xml:space="preserve">Clean/Transform </w:t>
+      </w:r>
+      <w:r>
+        <w:rPr>
+          <w:lang w:val="en-US"/>
+        </w:rPr>
+        <w:sym w:font="Wingdings" w:char="F0E0"/>
+      </w:r>
+      <w:r>
+        <w:rPr>
+          <w:lang w:val="en-US"/>
+        </w:rPr>
+        <w:t xml:space="preserve"> Models</w:t>
+      </w:r>
+    </w:p>
+    <w:p>
+      <w:pPr>
+        <w:pStyle w:val="ListParagraph"/>
+        <w:numPr>
+          <w:ilvl w:val="0"/>
+          <w:numId w:val="11"/>
+        </w:numPr>
+        <w:rPr>
+          <w:lang w:val="en-US"/>
+        </w:rPr>
+      </w:pPr>
+      <w:r>
+        <w:rPr>
+          <w:lang w:val="en-US"/>
+        </w:rPr>
+        <w:t>Delete columns irrelevant to model testing</w:t>
+      </w:r>
+    </w:p>
+    <w:p>
+      <w:pPr>
+        <w:pStyle w:val="ListParagraph"/>
+        <w:numPr>
+          <w:ilvl w:val="0"/>
+          <w:numId w:val="11"/>
+        </w:numPr>
+        <w:rPr>
+          <w:lang w:val="en-US"/>
+        </w:rPr>
+      </w:pPr>
+      <w:r>
+        <w:rPr>
+          <w:lang w:val="en-US"/>
+        </w:rPr>
+        <w:t>Fill in n/a with avg results</w:t>
+      </w:r>
+      <w:r>
+        <w:rPr>
+          <w:lang w:val="en-US"/>
+        </w:rPr>
+        <w:t xml:space="preserve"> for columns with blanks to prevent skewed data</w:t>
+      </w:r>
+    </w:p>
+    <w:p>
+      <w:pPr>
+        <w:pStyle w:val="ListParagraph"/>
+        <w:numPr>
+          <w:ilvl w:val="0"/>
+          <w:numId w:val="11"/>
+        </w:numPr>
+        <w:rPr>
+          <w:lang w:val="en-US"/>
+        </w:rPr>
+      </w:pPr>
+      <w:r>
+        <w:rPr>
+          <w:lang w:val="en-US"/>
+        </w:rPr>
+        <w:t>Changed all text to categorical</w:t>
+      </w:r>
+    </w:p>
+    <w:p>
+      <w:pPr>
+        <w:pStyle w:val="ListParagraph"/>
+        <w:numPr>
+          <w:ilvl w:val="0"/>
+          <w:numId w:val="11"/>
+        </w:numPr>
+        <w:rPr>
+          <w:lang w:val="en-US"/>
+        </w:rPr>
+      </w:pPr>
+      <w:r>
+        <w:rPr>
+          <w:lang w:val="en-US"/>
+        </w:rPr>
+        <w:t>Took out a few rows w/o superhost value</w:t>
+      </w:r>
+    </w:p>
+    <w:p>
+      <w:pPr>
         <w:pStyle w:val="ListParagraph"/>
         <w:ind w:left="2160"/>
         <w:rPr>
@@ -851,6 +1003,182 @@
         </w:rPr>
         <w:t>Difficulties/Challenges</w:t>
       </w:r>
+    </w:p>
+    <w:p>
+      <w:pPr>
+        <w:pStyle w:val="ListParagraph"/>
+        <w:numPr>
+          <w:ilvl w:val="0"/>
+          <w:numId w:val="9"/>
+        </w:numPr>
+        <w:rPr>
+          <w:lang w:val="en-US"/>
+        </w:rPr>
+      </w:pPr>
+      <w:r>
+        <w:rPr>
+          <w:lang w:val="en-US"/>
+        </w:rPr>
+        <w:t xml:space="preserve">Connection limitations with ElephantSQL </w:t>
+      </w:r>
+      <w:r>
+        <w:rPr>
+          <w:lang w:val="en-US"/>
+        </w:rPr>
+        <w:sym w:font="Wingdings" w:char="F0E0"/>
+      </w:r>
+      <w:r>
+        <w:rPr>
+          <w:lang w:val="en-US"/>
+        </w:rPr>
+        <w:t xml:space="preserve"> tableau connection slows down</w:t>
+      </w:r>
+    </w:p>
+    <w:p>
+      <w:pPr>
+        <w:pStyle w:val="ListParagraph"/>
+        <w:numPr>
+          <w:ilvl w:val="0"/>
+          <w:numId w:val="9"/>
+        </w:numPr>
+        <w:rPr>
+          <w:lang w:val="en-US"/>
+        </w:rPr>
+      </w:pPr>
+      <w:r>
+        <w:rPr>
+          <w:lang w:val="en-US"/>
+        </w:rPr>
+        <w:t xml:space="preserve">Storage size limits </w:t>
+      </w:r>
+      <w:r>
+        <w:rPr>
+          <w:lang w:val="en-US"/>
+        </w:rPr>
+        <w:sym w:font="Wingdings" w:char="F0E0"/>
+      </w:r>
+      <w:r>
+        <w:rPr>
+          <w:lang w:val="en-US"/>
+        </w:rPr>
+        <w:t xml:space="preserve"> go through process of transforming data with groupby</w:t>
+      </w:r>
+    </w:p>
+    <w:p>
+      <w:pPr>
+        <w:pStyle w:val="ListParagraph"/>
+        <w:numPr>
+          <w:ilvl w:val="0"/>
+          <w:numId w:val="9"/>
+        </w:numPr>
+        <w:rPr>
+          <w:lang w:val="en-US"/>
+        </w:rPr>
+      </w:pPr>
+      <w:r>
+        <w:rPr>
+          <w:lang w:val="en-US"/>
+        </w:rPr>
+        <w:t xml:space="preserve">Hypertuning </w:t>
+      </w:r>
+      <w:r>
+        <w:rPr>
+          <w:lang w:val="en-US"/>
+        </w:rPr>
+        <w:sym w:font="Wingdings" w:char="F0E0"/>
+      </w:r>
+      <w:r>
+        <w:rPr>
+          <w:lang w:val="en-US"/>
+        </w:rPr>
+        <w:t xml:space="preserve"> couldn’t get it to work at first</w:t>
+      </w:r>
+    </w:p>
+    <w:p>
+      <w:pPr>
+        <w:rPr>
+          <w:lang w:val="en-US"/>
+        </w:rPr>
+      </w:pPr>
+    </w:p>
+    <w:p>
+      <w:pPr>
+        <w:rPr>
+          <w:lang w:val="en-US"/>
+        </w:rPr>
+      </w:pPr>
+      <w:r>
+        <w:rPr>
+          <w:lang w:val="en-US"/>
+        </w:rPr>
+        <w:t>Next Steps</w:t>
+      </w:r>
+    </w:p>
+    <w:p>
+      <w:pPr>
+        <w:pStyle w:val="ListParagraph"/>
+        <w:numPr>
+          <w:ilvl w:val="0"/>
+          <w:numId w:val="10"/>
+        </w:numPr>
+        <w:rPr>
+          <w:lang w:val="en-US"/>
+        </w:rPr>
+      </w:pPr>
+      <w:r>
+        <w:rPr>
+          <w:lang w:val="en-US"/>
+        </w:rPr>
+        <w:t>Move to AWS for ETL</w:t>
+      </w:r>
+    </w:p>
+    <w:p>
+      <w:pPr>
+        <w:pStyle w:val="ListParagraph"/>
+        <w:numPr>
+          <w:ilvl w:val="0"/>
+          <w:numId w:val="10"/>
+        </w:numPr>
+        <w:rPr>
+          <w:lang w:val="en-US"/>
+        </w:rPr>
+      </w:pPr>
+      <w:r>
+        <w:rPr>
+          <w:lang w:val="en-US"/>
+        </w:rPr>
+        <w:t xml:space="preserve">Explore other models </w:t>
+      </w:r>
+    </w:p>
+    <w:p>
+      <w:pPr>
+        <w:pStyle w:val="ListParagraph"/>
+        <w:numPr>
+          <w:ilvl w:val="0"/>
+          <w:numId w:val="10"/>
+        </w:numPr>
+        <w:rPr>
+          <w:lang w:val="en-US"/>
+        </w:rPr>
+      </w:pPr>
+      <w:r>
+        <w:rPr>
+          <w:lang w:val="en-US"/>
+        </w:rPr>
+        <w:t>Compare prices to other cities</w:t>
+      </w:r>
+    </w:p>
+    <w:p>
+      <w:pPr>
+        <w:pStyle w:val="ListParagraph"/>
+        <w:numPr>
+          <w:ilvl w:val="0"/>
+          <w:numId w:val="10"/>
+        </w:numPr>
+        <w:rPr>
+          <w:lang w:val="en-US"/>
+        </w:rPr>
+      </w:pPr>
     </w:p>
     <w:sectPr>
       <w:pgSz w:w="12240" w:h="15840"/>
@@ -1406,6 +1734,232 @@
     </w:lvl>
   </w:abstractNum>
   <w:abstractNum w:abstractNumId="5" w15:restartNumberingAfterBreak="0">
+    <w:nsid w:val="1C5B0E6B"/>
+    <w:multiLevelType w:val="hybridMultilevel"/>
+    <w:tmpl w:val="8A8CBA92"/>
+    <w:lvl w:ilvl="0" w:tplc="10090001">
+      <w:start w:val="1"/>
+      <w:numFmt w:val="bullet"/>
+      <w:lvlText w:val=""/>
+      <w:lvlJc w:val="left"/>
+      <w:pPr>
+        <w:ind w:left="720" w:hanging="360"/>
+      </w:pPr>
+      <w:rPr>
+        <w:rFonts w:ascii="Symbol" w:hAnsi="Symbol" w:hint="default"/>
+      </w:rPr>
+    </w:lvl>
+    <w:lvl w:ilvl="1" w:tplc="10090003" w:tentative="1">
+      <w:start w:val="1"/>
+      <w:numFmt w:val="bullet"/>
+      <w:lvlText w:val="o"/>
+      <w:lvlJc w:val="left"/>
+      <w:pPr>
+        <w:ind w:left="1440" w:hanging="360"/>
+      </w:pPr>
+      <w:rPr>
+        <w:rFonts w:ascii="Courier New" w:hAnsi="Courier New" w:cs="Courier New" w:hint="default"/>
+      </w:rPr>
+    </w:lvl>
+    <w:lvl w:ilvl="2" w:tplc="10090005" w:tentative="1">
+      <w:start w:val="1"/>
+      <w:numFmt w:val="bullet"/>
+      <w:lvlText w:val=""/>
+      <w:lvlJc w:val="left"/>
+      <w:pPr>
+        <w:ind w:left="2160" w:hanging="360"/>
+      </w:pPr>
+      <w:rPr>
+        <w:rFonts w:ascii="Wingdings" w:hAnsi="Wingdings" w:hint="default"/>
+      </w:rPr>
+    </w:lvl>
+    <w:lvl w:ilvl="3" w:tplc="10090001" w:tentative="1">
+      <w:start w:val="1"/>
+      <w:numFmt w:val="bullet"/>
+      <w:lvlText w:val=""/>
+      <w:lvlJc w:val="left"/>
+      <w:pPr>
+        <w:ind w:left="2880" w:hanging="360"/>
+      </w:pPr>
+      <w:rPr>
+        <w:rFonts w:ascii="Symbol" w:hAnsi="Symbol" w:hint="default"/>
+      </w:rPr>
+    </w:lvl>
+    <w:lvl w:ilvl="4" w:tplc="10090003" w:tentative="1">
+      <w:start w:val="1"/>
+      <w:numFmt w:val="bullet"/>
+      <w:lvlText w:val="o"/>
+      <w:lvlJc w:val="left"/>
+      <w:pPr>
+        <w:ind w:left="3600" w:hanging="360"/>
+      </w:pPr>
+      <w:rPr>
+        <w:rFonts w:ascii="Courier New" w:hAnsi="Courier New" w:cs="Courier New" w:hint="default"/>
+      </w:rPr>
+    </w:lvl>
+    <w:lvl w:ilvl="5" w:tplc="10090005" w:tentative="1">
+      <w:start w:val="1"/>
+      <w:numFmt w:val="bullet"/>
+      <w:lvlText w:val=""/>
+      <w:lvlJc w:val="left"/>
+      <w:pPr>
+        <w:ind w:left="4320" w:hanging="360"/>
+      </w:pPr>
+      <w:rPr>
+        <w:rFonts w:ascii="Wingdings" w:hAnsi="Wingdings" w:hint="default"/>
+      </w:rPr>
+    </w:lvl>
+    <w:lvl w:ilvl="6" w:tplc="10090001" w:tentative="1">
+      <w:start w:val="1"/>
+      <w:numFmt w:val="bullet"/>
+      <w:lvlText w:val=""/>
+      <w:lvlJc w:val="left"/>
+      <w:pPr>
+        <w:ind w:left="5040" w:hanging="360"/>
+      </w:pPr>
+      <w:rPr>
+        <w:rFonts w:ascii="Symbol" w:hAnsi="Symbol" w:hint="default"/>
+      </w:rPr>
+    </w:lvl>
+    <w:lvl w:ilvl="7" w:tplc="10090003" w:tentative="1">
+      <w:start w:val="1"/>
+      <w:numFmt w:val="bullet"/>
+      <w:lvlText w:val="o"/>
+      <w:lvlJc w:val="left"/>
+      <w:pPr>
+        <w:ind w:left="5760" w:hanging="360"/>
+      </w:pPr>
+      <w:rPr>
+        <w:rFonts w:ascii="Courier New" w:hAnsi="Courier New" w:cs="Courier New" w:hint="default"/>
+      </w:rPr>
+    </w:lvl>
+    <w:lvl w:ilvl="8" w:tplc="10090005" w:tentative="1">
+      <w:start w:val="1"/>
+      <w:numFmt w:val="bullet"/>
+      <w:lvlText w:val=""/>
+      <w:lvlJc w:val="left"/>
+      <w:pPr>
+        <w:ind w:left="6480" w:hanging="360"/>
+      </w:pPr>
+      <w:rPr>
+        <w:rFonts w:ascii="Wingdings" w:hAnsi="Wingdings" w:hint="default"/>
+      </w:rPr>
+    </w:lvl>
+  </w:abstractNum>
+  <w:abstractNum w:abstractNumId="6" w15:restartNumberingAfterBreak="0">
+    <w:nsid w:val="2BC9079D"/>
+    <w:multiLevelType w:val="hybridMultilevel"/>
+    <w:tmpl w:val="98FCA214"/>
+    <w:lvl w:ilvl="0" w:tplc="10090001">
+      <w:start w:val="1"/>
+      <w:numFmt w:val="bullet"/>
+      <w:lvlText w:val=""/>
+      <w:lvlJc w:val="left"/>
+      <w:pPr>
+        <w:ind w:left="720" w:hanging="360"/>
+      </w:pPr>
+      <w:rPr>
+        <w:rFonts w:ascii="Symbol" w:hAnsi="Symbol" w:hint="default"/>
+      </w:rPr>
+    </w:lvl>
+    <w:lvl w:ilvl="1" w:tplc="10090003" w:tentative="1">
+      <w:start w:val="1"/>
+      <w:numFmt w:val="bullet"/>
+      <w:lvlText w:val="o"/>
+      <w:lvlJc w:val="left"/>
+      <w:pPr>
+        <w:ind w:left="1440" w:hanging="360"/>
+      </w:pPr>
+      <w:rPr>
+        <w:rFonts w:ascii="Courier New" w:hAnsi="Courier New" w:cs="Courier New" w:hint="default"/>
+      </w:rPr>
+    </w:lvl>
+    <w:lvl w:ilvl="2" w:tplc="10090005" w:tentative="1">
+      <w:start w:val="1"/>
+      <w:numFmt w:val="bullet"/>
+      <w:lvlText w:val=""/>
+      <w:lvlJc w:val="left"/>
+      <w:pPr>
+        <w:ind w:left="2160" w:hanging="360"/>
+      </w:pPr>
+      <w:rPr>
+        <w:rFonts w:ascii="Wingdings" w:hAnsi="Wingdings" w:hint="default"/>
+      </w:rPr>
+    </w:lvl>
+    <w:lvl w:ilvl="3" w:tplc="10090001" w:tentative="1">
+      <w:start w:val="1"/>
+      <w:numFmt w:val="bullet"/>
+      <w:lvlText w:val=""/>
+      <w:lvlJc w:val="left"/>
+      <w:pPr>
+        <w:ind w:left="2880" w:hanging="360"/>
+      </w:pPr>
+      <w:rPr>
+        <w:rFonts w:ascii="Symbol" w:hAnsi="Symbol" w:hint="default"/>
+      </w:rPr>
+    </w:lvl>
+    <w:lvl w:ilvl="4" w:tplc="10090003" w:tentative="1">
+      <w:start w:val="1"/>
+      <w:numFmt w:val="bullet"/>
+      <w:lvlText w:val="o"/>
+      <w:lvlJc w:val="left"/>
+      <w:pPr>
+        <w:ind w:left="3600" w:hanging="360"/>
+      </w:pPr>
+      <w:rPr>
+        <w:rFonts w:ascii="Courier New" w:hAnsi="Courier New" w:cs="Courier New" w:hint="default"/>
+      </w:rPr>
+    </w:lvl>
+    <w:lvl w:ilvl="5" w:tplc="10090005" w:tentative="1">
+      <w:start w:val="1"/>
+      <w:numFmt w:val="bullet"/>
+      <w:lvlText w:val=""/>
+      <w:lvlJc w:val="left"/>
+      <w:pPr>
+        <w:ind w:left="4320" w:hanging="360"/>
+      </w:pPr>
+      <w:rPr>
+        <w:rFonts w:ascii="Wingdings" w:hAnsi="Wingdings" w:hint="default"/>
+      </w:rPr>
+    </w:lvl>
+    <w:lvl w:ilvl="6" w:tplc="10090001" w:tentative="1">
+      <w:start w:val="1"/>
+      <w:numFmt w:val="bullet"/>
+      <w:lvlText w:val=""/>
+      <w:lvlJc w:val="left"/>
+      <w:pPr>
+        <w:ind w:left="5040" w:hanging="360"/>
+      </w:pPr>
+      <w:rPr>
+        <w:rFonts w:ascii="Symbol" w:hAnsi="Symbol" w:hint="default"/>
+      </w:rPr>
+    </w:lvl>
+    <w:lvl w:ilvl="7" w:tplc="10090003" w:tentative="1">
+      <w:start w:val="1"/>
+      <w:numFmt w:val="bullet"/>
+      <w:lvlText w:val="o"/>
+      <w:lvlJc w:val="left"/>
+      <w:pPr>
+        <w:ind w:left="5760" w:hanging="360"/>
+      </w:pPr>
+      <w:rPr>
+        <w:rFonts w:ascii="Courier New" w:hAnsi="Courier New" w:cs="Courier New" w:hint="default"/>
+      </w:rPr>
+    </w:lvl>
+    <w:lvl w:ilvl="8" w:tplc="10090005" w:tentative="1">
+      <w:start w:val="1"/>
+      <w:numFmt w:val="bullet"/>
+      <w:lvlText w:val=""/>
+      <w:lvlJc w:val="left"/>
+      <w:pPr>
+        <w:ind w:left="6480" w:hanging="360"/>
+      </w:pPr>
+      <w:rPr>
+        <w:rFonts w:ascii="Wingdings" w:hAnsi="Wingdings" w:hint="default"/>
+      </w:rPr>
+    </w:lvl>
+  </w:abstractNum>
+  <w:abstractNum w:abstractNumId="7" w15:restartNumberingAfterBreak="0">
     <w:nsid w:val="3F030AAC"/>
     <w:multiLevelType w:val="hybridMultilevel"/>
     <w:tmpl w:val="12ACB390"/>
@@ -1518,7 +2072,7 @@
       </w:rPr>
     </w:lvl>
   </w:abstractNum>
-  <w:abstractNum w:abstractNumId="6" w15:restartNumberingAfterBreak="0">
+  <w:abstractNum w:abstractNumId="8" w15:restartNumberingAfterBreak="0">
     <w:nsid w:val="5592090E"/>
     <w:multiLevelType w:val="hybridMultilevel"/>
     <w:tmpl w:val="03820D34"/>
@@ -1631,10 +2185,123 @@
       </w:rPr>
     </w:lvl>
   </w:abstractNum>
-  <w:abstractNum w:abstractNumId="7" w15:restartNumberingAfterBreak="0">
+  <w:abstractNum w:abstractNumId="9" w15:restartNumberingAfterBreak="0">
     <w:nsid w:val="6AA05C0B"/>
     <w:multiLevelType w:val="hybridMultilevel"/>
     <w:tmpl w:val="C7825106"/>
+    <w:lvl w:ilvl="0" w:tplc="10090001">
+      <w:start w:val="1"/>
+      <w:numFmt w:val="bullet"/>
+      <w:lvlText w:val=""/>
+      <w:lvlJc w:val="left"/>
+      <w:pPr>
+        <w:ind w:left="720" w:hanging="360"/>
+      </w:pPr>
+      <w:rPr>
+        <w:rFonts w:ascii="Symbol" w:hAnsi="Symbol" w:hint="default"/>
+      </w:rPr>
+    </w:lvl>
+    <w:lvl w:ilvl="1" w:tplc="10090003" w:tentative="1">
+      <w:start w:val="1"/>
+      <w:numFmt w:val="bullet"/>
+      <w:lvlText w:val="o"/>
+      <w:lvlJc w:val="left"/>
+      <w:pPr>
+        <w:ind w:left="1440" w:hanging="360"/>
+      </w:pPr>
+      <w:rPr>
+        <w:rFonts w:ascii="Courier New" w:hAnsi="Courier New" w:cs="Courier New" w:hint="default"/>
+      </w:rPr>
+    </w:lvl>
+    <w:lvl w:ilvl="2" w:tplc="10090005" w:tentative="1">
+      <w:start w:val="1"/>
+      <w:numFmt w:val="bullet"/>
+      <w:lvlText w:val=""/>
+      <w:lvlJc w:val="left"/>
+      <w:pPr>
+        <w:ind w:left="2160" w:hanging="360"/>
+      </w:pPr>
+      <w:rPr>
+        <w:rFonts w:ascii="Wingdings" w:hAnsi="Wingdings" w:hint="default"/>
+      </w:rPr>
+    </w:lvl>
+    <w:lvl w:ilvl="3" w:tplc="10090001" w:tentative="1">
+      <w:start w:val="1"/>
+      <w:numFmt w:val="bullet"/>
+      <w:lvlText w:val=""/>
+      <w:lvlJc w:val="left"/>
+      <w:pPr>
+        <w:ind w:left="2880" w:hanging="360"/>
+      </w:pPr>
+      <w:rPr>
+        <w:rFonts w:ascii="Symbol" w:hAnsi="Symbol" w:hint="default"/>
+      </w:rPr>
+    </w:lvl>
+    <w:lvl w:ilvl="4" w:tplc="10090003" w:tentative="1">
+      <w:start w:val="1"/>
+      <w:numFmt w:val="bullet"/>
+      <w:lvlText w:val="o"/>
+      <w:lvlJc w:val="left"/>
+      <w:pPr>
+        <w:ind w:left="3600" w:hanging="360"/>
+      </w:pPr>
+      <w:rPr>
+        <w:rFonts w:ascii="Courier New" w:hAnsi="Courier New" w:cs="Courier New" w:hint="default"/>
+      </w:rPr>
+    </w:lvl>
+    <w:lvl w:ilvl="5" w:tplc="10090005" w:tentative="1">
+      <w:start w:val="1"/>
+      <w:numFmt w:val="bullet"/>
+      <w:lvlText w:val=""/>
+      <w:lvlJc w:val="left"/>
+      <w:pPr>
+        <w:ind w:left="4320" w:hanging="360"/>
+      </w:pPr>
+      <w:rPr>
+        <w:rFonts w:ascii="Wingdings" w:hAnsi="Wingdings" w:hint="default"/>
+      </w:rPr>
+    </w:lvl>
+    <w:lvl w:ilvl="6" w:tplc="10090001" w:tentative="1">
+      <w:start w:val="1"/>
+      <w:numFmt w:val="bullet"/>
+      <w:lvlText w:val=""/>
+      <w:lvlJc w:val="left"/>
+      <w:pPr>
+        <w:ind w:left="5040" w:hanging="360"/>
+      </w:pPr>
+      <w:rPr>
+        <w:rFonts w:ascii="Symbol" w:hAnsi="Symbol" w:hint="default"/>
+      </w:rPr>
+    </w:lvl>
+    <w:lvl w:ilvl="7" w:tplc="10090003" w:tentative="1">
+      <w:start w:val="1"/>
+      <w:numFmt w:val="bullet"/>
+      <w:lvlText w:val="o"/>
+      <w:lvlJc w:val="left"/>
+      <w:pPr>
+        <w:ind w:left="5760" w:hanging="360"/>
+      </w:pPr>
+      <w:rPr>
+        <w:rFonts w:ascii="Courier New" w:hAnsi="Courier New" w:cs="Courier New" w:hint="default"/>
+      </w:rPr>
+    </w:lvl>
+    <w:lvl w:ilvl="8" w:tplc="10090005" w:tentative="1">
+      <w:start w:val="1"/>
+      <w:numFmt w:val="bullet"/>
+      <w:lvlText w:val=""/>
+      <w:lvlJc w:val="left"/>
+      <w:pPr>
+        <w:ind w:left="6480" w:hanging="360"/>
+      </w:pPr>
+      <w:rPr>
+        <w:rFonts w:ascii="Wingdings" w:hAnsi="Wingdings" w:hint="default"/>
+      </w:rPr>
+    </w:lvl>
+  </w:abstractNum>
+  <w:abstractNum w:abstractNumId="10" w15:restartNumberingAfterBreak="0">
+    <w:nsid w:val="754811B7"/>
+    <w:multiLevelType w:val="hybridMultilevel"/>
+    <w:tmpl w:val="90F482E6"/>
     <w:lvl w:ilvl="0" w:tplc="10090001">
       <w:start w:val="1"/>
       <w:numFmt w:val="bullet"/>
@@ -1748,10 +2415,10 @@
     <w:abstractNumId w:val="4"/>
   </w:num>
   <w:num w:numId="2">
-    <w:abstractNumId w:val="6"/>
+    <w:abstractNumId w:val="8"/>
   </w:num>
   <w:num w:numId="3">
-    <w:abstractNumId w:val="7"/>
+    <w:abstractNumId w:val="9"/>
   </w:num>
   <w:num w:numId="4">
     <w:abstractNumId w:val="2"/>
@@ -1766,7 +2433,16 @@
     <w:abstractNumId w:val="1"/>
   </w:num>
   <w:num w:numId="8">
+    <w:abstractNumId w:val="7"/>
+  </w:num>
+  <w:num w:numId="9">
     <w:abstractNumId w:val="5"/>
+  </w:num>
+  <w:num w:numId="10">
+    <w:abstractNumId w:val="6"/>
+  </w:num>
+  <w:num w:numId="11">
+    <w:abstractNumId w:val="10"/>
   </w:num>
 </w:numbering>
 </file>

</xml_diff>

<commit_message>
adding prophet final model components
</commit_message>
<xml_diff>
--- a/Final Project Notes.docx
+++ b/Final Project Notes.docx
@@ -40,21 +40,37 @@
         <w:rPr>
           <w:lang w:val="en-US"/>
         </w:rPr>
-        <w:t>Checklist to do</w:t>
-      </w:r>
-    </w:p>
-    <w:p>
-      <w:pPr>
-        <w:rPr>
-          <w:lang w:val="en-US"/>
-        </w:rPr>
-      </w:pPr>
-      <w:r>
-        <w:rPr>
-          <w:lang w:val="en-US"/>
-        </w:rPr>
-        <w:t>Transform/Clean</w:t>
-      </w:r>
+        <w:t xml:space="preserve">Checklist to </w:t>
+      </w:r>
+      <w:proofErr w:type="gramStart"/>
+      <w:r>
+        <w:rPr>
+          <w:lang w:val="en-US"/>
+        </w:rPr>
+        <w:t>do</w:t>
+      </w:r>
+      <w:proofErr w:type="gramEnd"/>
+    </w:p>
+    <w:p>
+      <w:pPr>
+        <w:rPr>
+          <w:lang w:val="en-US"/>
+        </w:rPr>
+      </w:pPr>
+      <w:r>
+        <w:rPr>
+          <w:lang w:val="en-US"/>
+        </w:rPr>
+        <w:t>Transform/</w:t>
+      </w:r>
+      <w:proofErr w:type="gramStart"/>
+      <w:r>
+        <w:rPr>
+          <w:lang w:val="en-US"/>
+        </w:rPr>
+        <w:t>Clean</w:t>
+      </w:r>
+      <w:proofErr w:type="gramEnd"/>
     </w:p>
     <w:p>
       <w:pPr>
@@ -514,8 +530,16 @@
         <w:rPr>
           <w:lang w:val="en-US"/>
         </w:rPr>
-        <w:t>Total # of Superhosts</w:t>
-      </w:r>
+        <w:t xml:space="preserve">Total # of </w:t>
+      </w:r>
+      <w:proofErr w:type="spellStart"/>
+      <w:r>
+        <w:rPr>
+          <w:lang w:val="en-US"/>
+        </w:rPr>
+        <w:t>Superhosts</w:t>
+      </w:r>
+      <w:proofErr w:type="spellEnd"/>
     </w:p>
     <w:p>
       <w:pPr>
@@ -550,7 +574,21 @@
         <w:rPr>
           <w:lang w:val="en-US"/>
         </w:rPr>
-        <w:t>Total # of Neighbourhoods in Data</w:t>
+        <w:t xml:space="preserve">Total # of </w:t>
+      </w:r>
+      <w:proofErr w:type="spellStart"/>
+      <w:r>
+        <w:rPr>
+          <w:lang w:val="en-US"/>
+        </w:rPr>
+        <w:t>Neighbourhoods</w:t>
+      </w:r>
+      <w:proofErr w:type="spellEnd"/>
+      <w:r>
+        <w:rPr>
+          <w:lang w:val="en-US"/>
+        </w:rPr>
+        <w:t xml:space="preserve"> in Data</w:t>
       </w:r>
     </w:p>
     <w:p>
@@ -892,8 +930,16 @@
         <w:rPr>
           <w:lang w:val="en-US"/>
         </w:rPr>
-        <w:t># of Listings per Neighbourhood</w:t>
-      </w:r>
+        <w:t xml:space="preserve"># of Listings per </w:t>
+      </w:r>
+      <w:proofErr w:type="spellStart"/>
+      <w:r>
+        <w:rPr>
+          <w:lang w:val="en-US"/>
+        </w:rPr>
+        <w:t>Neighbourhood</w:t>
+      </w:r>
+      <w:proofErr w:type="spellEnd"/>
     </w:p>
     <w:p>
       <w:pPr>
@@ -910,8 +956,16 @@
         <w:rPr>
           <w:lang w:val="en-US"/>
         </w:rPr>
-        <w:t>Prices in that neighbourhood</w:t>
-      </w:r>
+        <w:t xml:space="preserve">Prices in that </w:t>
+      </w:r>
+      <w:proofErr w:type="spellStart"/>
+      <w:r>
+        <w:rPr>
+          <w:lang w:val="en-US"/>
+        </w:rPr>
+        <w:t>neighbourhood</w:t>
+      </w:r>
+      <w:proofErr w:type="spellEnd"/>
     </w:p>
     <w:p>
       <w:pPr>
@@ -1056,8 +1110,16 @@
         <w:rPr>
           <w:lang w:val="en-US"/>
         </w:rPr>
-        <w:t>Delete columns irrelevant to model testing</w:t>
-      </w:r>
+        <w:t xml:space="preserve">Delete columns irrelevant to model </w:t>
+      </w:r>
+      <w:proofErr w:type="gramStart"/>
+      <w:r>
+        <w:rPr>
+          <w:lang w:val="en-US"/>
+        </w:rPr>
+        <w:t>testing</w:t>
+      </w:r>
+      <w:proofErr w:type="gramEnd"/>
     </w:p>
     <w:p>
       <w:pPr>
@@ -1080,8 +1142,16 @@
         <w:rPr>
           <w:lang w:val="en-US"/>
         </w:rPr>
-        <w:t xml:space="preserve"> for columns with blanks to prevent skewed data</w:t>
-      </w:r>
+        <w:t xml:space="preserve"> for columns with blanks to prevent skewed </w:t>
+      </w:r>
+      <w:proofErr w:type="gramStart"/>
+      <w:r>
+        <w:rPr>
+          <w:lang w:val="en-US"/>
+        </w:rPr>
+        <w:t>data</w:t>
+      </w:r>
+      <w:proofErr w:type="gramEnd"/>
     </w:p>
     <w:p>
       <w:pPr>
@@ -1098,8 +1168,16 @@
         <w:rPr>
           <w:lang w:val="en-US"/>
         </w:rPr>
-        <w:t>Changed all text to categorical</w:t>
-      </w:r>
+        <w:t xml:space="preserve">Changed all text to </w:t>
+      </w:r>
+      <w:proofErr w:type="gramStart"/>
+      <w:r>
+        <w:rPr>
+          <w:lang w:val="en-US"/>
+        </w:rPr>
+        <w:t>categorical</w:t>
+      </w:r>
+      <w:proofErr w:type="gramEnd"/>
     </w:p>
     <w:p>
       <w:pPr>
@@ -1116,7 +1194,35 @@
         <w:rPr>
           <w:lang w:val="en-US"/>
         </w:rPr>
-        <w:t>Took out a few rows w/o superhost value</w:t>
+        <w:t xml:space="preserve">Took out a few </w:t>
+      </w:r>
+      <w:proofErr w:type="gramStart"/>
+      <w:r>
+        <w:rPr>
+          <w:lang w:val="en-US"/>
+        </w:rPr>
+        <w:t>rows</w:t>
+      </w:r>
+      <w:proofErr w:type="gramEnd"/>
+      <w:r>
+        <w:rPr>
+          <w:lang w:val="en-US"/>
+        </w:rPr>
+        <w:t xml:space="preserve"> w/o </w:t>
+      </w:r>
+      <w:proofErr w:type="spellStart"/>
+      <w:r>
+        <w:rPr>
+          <w:lang w:val="en-US"/>
+        </w:rPr>
+        <w:t>superhost</w:t>
+      </w:r>
+      <w:proofErr w:type="spellEnd"/>
+      <w:r>
+        <w:rPr>
+          <w:lang w:val="en-US"/>
+        </w:rPr>
+        <w:t xml:space="preserve"> value</w:t>
       </w:r>
     </w:p>
     <w:p>
@@ -1156,7 +1262,21 @@
         <w:rPr>
           <w:lang w:val="en-US"/>
         </w:rPr>
-        <w:t xml:space="preserve">Connection limitations with ElephantSQL </w:t>
+        <w:t xml:space="preserve">Connection limitations with </w:t>
+      </w:r>
+      <w:proofErr w:type="spellStart"/>
+      <w:r>
+        <w:rPr>
+          <w:lang w:val="en-US"/>
+        </w:rPr>
+        <w:t>ElephantSQL</w:t>
+      </w:r>
+      <w:proofErr w:type="spellEnd"/>
+      <w:r>
+        <w:rPr>
+          <w:lang w:val="en-US"/>
+        </w:rPr>
+        <w:t xml:space="preserve"> </w:t>
       </w:r>
       <w:r>
         <w:rPr>
@@ -1168,8 +1288,16 @@
         <w:rPr>
           <w:lang w:val="en-US"/>
         </w:rPr>
-        <w:t xml:space="preserve"> tableau connection slows down</w:t>
-      </w:r>
+        <w:t xml:space="preserve"> tableau connection slows </w:t>
+      </w:r>
+      <w:proofErr w:type="gramStart"/>
+      <w:r>
+        <w:rPr>
+          <w:lang w:val="en-US"/>
+        </w:rPr>
+        <w:t>down</w:t>
+      </w:r>
+      <w:proofErr w:type="gramEnd"/>
     </w:p>
     <w:p>
       <w:pPr>
@@ -1198,8 +1326,18 @@
         <w:rPr>
           <w:lang w:val="en-US"/>
         </w:rPr>
-        <w:t xml:space="preserve"> go through process of transforming data with groupby</w:t>
-      </w:r>
+        <w:t xml:space="preserve"> go through process of transforming data with </w:t>
+      </w:r>
+      <w:proofErr w:type="spellStart"/>
+      <w:proofErr w:type="gramStart"/>
+      <w:r>
+        <w:rPr>
+          <w:lang w:val="en-US"/>
+        </w:rPr>
+        <w:t>groupby</w:t>
+      </w:r>
+      <w:proofErr w:type="spellEnd"/>
+      <w:proofErr w:type="gramEnd"/>
     </w:p>
     <w:p>
       <w:pPr>
@@ -1265,7 +1403,21 @@
         <w:rPr>
           <w:lang w:val="en-US"/>
         </w:rPr>
-        <w:t xml:space="preserve">Explore other models </w:t>
+        <w:t xml:space="preserve">Explore other </w:t>
+      </w:r>
+      <w:proofErr w:type="gramStart"/>
+      <w:r>
+        <w:rPr>
+          <w:lang w:val="en-US"/>
+        </w:rPr>
+        <w:t>models</w:t>
+      </w:r>
+      <w:proofErr w:type="gramEnd"/>
+      <w:r>
+        <w:rPr>
+          <w:lang w:val="en-US"/>
+        </w:rPr>
+        <w:t xml:space="preserve"> </w:t>
       </w:r>
     </w:p>
     <w:p>
@@ -1283,8 +1435,44 @@
         <w:rPr>
           <w:lang w:val="en-US"/>
         </w:rPr>
-        <w:t>Compare prices to other cities</w:t>
-      </w:r>
+        <w:t xml:space="preserve">Create form to enter different </w:t>
+      </w:r>
+      <w:proofErr w:type="spellStart"/>
+      <w:r>
+        <w:rPr>
+          <w:lang w:val="en-US"/>
+        </w:rPr>
+        <w:t>criteriea</w:t>
+      </w:r>
+      <w:proofErr w:type="spellEnd"/>
+      <w:r>
+        <w:rPr>
+          <w:lang w:val="en-US"/>
+        </w:rPr>
+        <w:t xml:space="preserve"> like </w:t>
+      </w:r>
+      <w:proofErr w:type="spellStart"/>
+      <w:r>
+        <w:rPr>
+          <w:lang w:val="en-US"/>
+        </w:rPr>
+        <w:t>neighbourhood</w:t>
+      </w:r>
+      <w:proofErr w:type="spellEnd"/>
+      <w:r>
+        <w:rPr>
+          <w:lang w:val="en-US"/>
+        </w:rPr>
+        <w:t xml:space="preserve">, accommodations, amenities number to display </w:t>
+      </w:r>
+      <w:proofErr w:type="gramStart"/>
+      <w:r>
+        <w:rPr>
+          <w:lang w:val="en-US"/>
+        </w:rPr>
+        <w:t>price</w:t>
+      </w:r>
+      <w:proofErr w:type="gramEnd"/>
     </w:p>
     <w:p>
       <w:pPr>
@@ -1314,8 +1502,32 @@
         <w:rPr>
           <w:lang w:val="en-US"/>
         </w:rPr>
-        <w:t>Touched on Yearly Rates, Rates by Neighbourhood, Rates by Room Type in each Neighbourhood</w:t>
-      </w:r>
+        <w:t xml:space="preserve">Touched on Yearly Rates, Rates by </w:t>
+      </w:r>
+      <w:proofErr w:type="spellStart"/>
+      <w:r>
+        <w:rPr>
+          <w:lang w:val="en-US"/>
+        </w:rPr>
+        <w:t>Neighbourhood</w:t>
+      </w:r>
+      <w:proofErr w:type="spellEnd"/>
+      <w:r>
+        <w:rPr>
+          <w:lang w:val="en-US"/>
+        </w:rPr>
+        <w:t xml:space="preserve">, Rates by Room Type in each </w:t>
+      </w:r>
+      <w:proofErr w:type="spellStart"/>
+      <w:proofErr w:type="gramStart"/>
+      <w:r>
+        <w:rPr>
+          <w:lang w:val="en-US"/>
+        </w:rPr>
+        <w:t>Neighbourhood</w:t>
+      </w:r>
+      <w:proofErr w:type="spellEnd"/>
+      <w:proofErr w:type="gramEnd"/>
     </w:p>
     <w:p>
       <w:pPr>
@@ -1332,7 +1544,21 @@
         <w:rPr>
           <w:lang w:val="en-US"/>
         </w:rPr>
-        <w:t>We want to go more in depth to look into what other thing that affect the price.</w:t>
+        <w:t xml:space="preserve">We want to go more in depth to </w:t>
+      </w:r>
+      <w:proofErr w:type="gramStart"/>
+      <w:r>
+        <w:rPr>
+          <w:lang w:val="en-US"/>
+        </w:rPr>
+        <w:t>look into</w:t>
+      </w:r>
+      <w:proofErr w:type="gramEnd"/>
+      <w:r>
+        <w:rPr>
+          <w:lang w:val="en-US"/>
+        </w:rPr>
+        <w:t xml:space="preserve"> what other thing that affect the price.</w:t>
       </w:r>
     </w:p>
     <w:p>
@@ -1386,6 +1612,7 @@
         <w:rPr>
           <w:lang w:val="en-US"/>
         </w:rPr>
+        <w:lastRenderedPageBreak/>
         <w:t>Month</w:t>
       </w:r>
     </w:p>
@@ -1404,7 +1631,6 @@
         <w:rPr>
           <w:lang w:val="en-US"/>
         </w:rPr>
-        <w:lastRenderedPageBreak/>
         <w:t>Day of Week</w:t>
       </w:r>
     </w:p>

</xml_diff>